<commit_message>
Improved the Data Prepartion Document
</commit_message>
<xml_diff>
--- a/Data/Dataset Preparation.docx
+++ b/Data/Dataset Preparation.docx
@@ -39,12 +39,9 @@
         <w:ind w:left="720" w:firstLine="720"/>
         <w:jc w:val="both"/>
         <w:rPr>
-          <w:rFonts w:ascii="Georgia" w:eastAsia="Times New Roman" w:hAnsi="Georgia" w:cs="Times New Roman"/>
-          <w:b/>
-          <w:bCs/>
+          <w:rFonts w:ascii="Georgia" w:eastAsia="Times New Roman" w:hAnsi="Georgia" w:cs="Arial"/>
+          <w:color w:val="000000"/>
           <w:kern w:val="0"/>
-          <w:sz w:val="24"/>
-          <w:szCs w:val="24"/>
           <w14:ligatures w14:val="none"/>
         </w:rPr>
       </w:pPr>
@@ -90,7 +87,36 @@
           <w:szCs w:val="24"/>
           <w14:ligatures w14:val="none"/>
         </w:rPr>
-        <w:t>]. The dataset contains product reviews of multiple categories, we selected four categories i.e., Health and Personal Care, Personal Appliances, Gift Cards, and Beauty for our study. To narrow down the scope of this study, only the reviews that contained emoticons were considered. This decision was made to explore the impact of the use of emoticons in product reviews on sentiment analysis and emotion detection.</w:t>
+        <w:t xml:space="preserve">]. </w:t>
+      </w:r>
+      <w:r>
+        <w:rPr>
+          <w:rFonts w:ascii="Georgia" w:eastAsia="Times New Roman" w:hAnsi="Georgia" w:cs="Arial"/>
+          <w:color w:val="000000"/>
+          <w:kern w:val="0"/>
+          <w14:ligatures w14:val="none"/>
+        </w:rPr>
+        <w:t>The dataset contains product reviews from multiple categories; four categories were selected for this study: Health and Personal Care, Personal Appliances, Gift Cards, and Beauty</w:t>
+      </w:r>
+      <w:r>
+        <w:rPr>
+          <w:rFonts w:ascii="Georgia" w:eastAsia="Times New Roman" w:hAnsi="Georgia" w:cs="Arial"/>
+          <w:color w:val="000000"/>
+          <w:kern w:val="0"/>
+          <w14:ligatures w14:val="none"/>
+        </w:rPr>
+        <w:t xml:space="preserve">. </w:t>
+      </w:r>
+      <w:r>
+        <w:rPr>
+          <w:rFonts w:ascii="Georgia" w:eastAsia="Times New Roman" w:hAnsi="Georgia" w:cs="Arial"/>
+          <w:color w:val="000000"/>
+          <w:kern w:val="0"/>
+          <w:sz w:val="24"/>
+          <w:szCs w:val="24"/>
+          <w14:ligatures w14:val="none"/>
+        </w:rPr>
+        <w:t>To narrow down the scope of this study, only the reviews that contained emoticons were considered. This decision was made to explore the impact of the use of emoticons in product reviews on sentiment analysis and emotion detection.</w:t>
       </w:r>
       <w:r>
         <w:rPr>
@@ -4368,7 +4394,6 @@
   <w:style w:type="character" w:default="1" w:styleId="DefaultParagraphFont">
     <w:name w:val="Default Paragraph Font"/>
     <w:uiPriority w:val="1"/>
-    <w:semiHidden/>
     <w:unhideWhenUsed/>
   </w:style>
   <w:style w:type="table" w:default="1" w:styleId="TableNormal">
@@ -4440,6 +4465,19 @@
       <w:ind w:left="720"/>
       <w:contextualSpacing/>
     </w:pPr>
+  </w:style>
+  <w:style w:type="paragraph" w:styleId="NormalWeb">
+    <w:name w:val="Normal (Web)"/>
+    <w:basedOn w:val="Normal"/>
+    <w:uiPriority w:val="99"/>
+    <w:semiHidden/>
+    <w:unhideWhenUsed/>
+    <w:rsid w:val="00587522"/>
+    <w:rPr>
+      <w:rFonts w:ascii="Times New Roman" w:hAnsi="Times New Roman" w:cs="Times New Roman"/>
+      <w:sz w:val="24"/>
+      <w:szCs w:val="24"/>
+    </w:rPr>
   </w:style>
 </w:styles>
 </file>

</xml_diff>

<commit_message>
Updated the writing content by correcting grammar
</commit_message>
<xml_diff>
--- a/Data/Dataset Preparation.docx
+++ b/Data/Dataset Preparation.docx
@@ -35,191 +35,22 @@
     </w:p>
     <w:p>
       <w:pPr>
-        <w:spacing w:after="0" w:line="276" w:lineRule="auto"/>
-        <w:ind w:left="720" w:firstLine="720"/>
-        <w:rPr>
-          <w:rFonts w:ascii="Georgia" w:eastAsia="Times New Roman" w:hAnsi="Georgia" w:cs="Times New Roman"/>
-          <w:color w:val="000000"/>
-          <w:kern w:val="0"/>
-          <w:sz w:val="24"/>
-          <w:szCs w:val="24"/>
-          <w14:ligatures w14:val="none"/>
-        </w:rPr>
-      </w:pPr>
-      <w:r>
-        <w:rPr>
-          <w:rFonts w:ascii="Georgia" w:eastAsia="Times New Roman" w:hAnsi="Georgia" w:cs="Times New Roman"/>
-          <w:color w:val="000000"/>
-          <w:kern w:val="0"/>
-          <w:sz w:val="24"/>
-          <w:szCs w:val="24"/>
-          <w14:ligatures w14:val="none"/>
-        </w:rPr>
-        <w:t xml:space="preserve">Any research project involving any task involving natural language processing must begin with the preparation of the dataset. </w:t>
-      </w:r>
-      <w:r>
-        <w:rPr>
-          <w:rFonts w:ascii="Georgia" w:eastAsia="Times New Roman" w:hAnsi="Georgia" w:cs="Arial"/>
-          <w:color w:val="000000"/>
-          <w:kern w:val="0"/>
-          <w:sz w:val="24"/>
-          <w:szCs w:val="24"/>
-          <w14:ligatures w14:val="none"/>
-        </w:rPr>
-        <w:t>The dataset used in this study was collected from the Amazon Product Reviews dataset available on Amazon Web Services (AWS) Public Dataset [</w:t>
-      </w:r>
-      <w:r>
-        <w:rPr>
-          <w:rFonts w:ascii="Georgia" w:eastAsia="Times New Roman" w:hAnsi="Georgia" w:cs="Arial"/>
-          <w:color w:val="000000"/>
-          <w:kern w:val="0"/>
-          <w:sz w:val="24"/>
-          <w:szCs w:val="24"/>
-          <w14:ligatures w14:val="none"/>
-        </w:rPr>
-        <w:t>9</w:t>
-      </w:r>
-      <w:r>
-        <w:rPr>
-          <w:rFonts w:ascii="Georgia" w:eastAsia="Times New Roman" w:hAnsi="Georgia" w:cs="Arial"/>
-          <w:color w:val="000000"/>
-          <w:kern w:val="0"/>
-          <w:sz w:val="24"/>
-          <w:szCs w:val="24"/>
-          <w14:ligatures w14:val="none"/>
-        </w:rPr>
-        <w:t xml:space="preserve">]. </w:t>
-      </w:r>
-      <w:r>
-        <w:rPr>
-          <w:rFonts w:ascii="Georgia" w:eastAsia="Times New Roman" w:hAnsi="Georgia" w:cs="Arial"/>
-          <w:color w:val="000000"/>
-          <w:kern w:val="0"/>
-          <w14:ligatures w14:val="none"/>
-        </w:rPr>
-        <w:t>The dataset contains product reviews from multiple categories; four categories were selected for this study: Health and Personal Care, Personal Appliances, Gift Cards, and Beauty</w:t>
-      </w:r>
-      <w:r>
-        <w:rPr>
-          <w:rFonts w:ascii="Georgia" w:eastAsia="Times New Roman" w:hAnsi="Georgia" w:cs="Arial"/>
-          <w:color w:val="000000"/>
-          <w:kern w:val="0"/>
-          <w14:ligatures w14:val="none"/>
-        </w:rPr>
-        <w:t xml:space="preserve">. </w:t>
-      </w:r>
-      <w:r>
-        <w:rPr>
-          <w:rFonts w:ascii="Georgia" w:eastAsia="Times New Roman" w:hAnsi="Georgia" w:cs="Arial"/>
-          <w:color w:val="000000"/>
-          <w:kern w:val="0"/>
-          <w:sz w:val="24"/>
-          <w:szCs w:val="24"/>
-          <w14:ligatures w14:val="none"/>
-        </w:rPr>
-        <w:t>To narrow down the scope of this study, only the reviews that contained emoticons were considered. This decision was made to explore the impact of the use of emoticons in product reviews on sentiment analysis and emotion detection.</w:t>
-      </w:r>
-      <w:r>
+        <w:pStyle w:val="ListParagraph"/>
+        <w:spacing w:before="240" w:after="300" w:line="276" w:lineRule="auto"/>
+        <w:ind w:left="360"/>
+        <w:jc w:val="both"/>
         <w:rPr>
           <w:rFonts w:ascii="Georgia" w:eastAsia="Times New Roman" w:hAnsi="Georgia" w:cs="Times New Roman"/>
           <w:b/>
           <w:bCs/>
-          <w:kern w:val="0"/>
-          <w:sz w:val="24"/>
-          <w:szCs w:val="24"/>
-          <w14:ligatures w14:val="none"/>
-        </w:rPr>
-        <w:t xml:space="preserve"> </w:t>
-      </w:r>
-      <w:r>
-        <w:rPr>
-          <w:rFonts w:ascii="Georgia" w:eastAsia="Times New Roman" w:hAnsi="Georgia" w:cs="Times New Roman"/>
-          <w:color w:val="000000"/>
-          <w:kern w:val="0"/>
-          <w:sz w:val="24"/>
-          <w:szCs w:val="24"/>
-          <w14:ligatures w14:val="none"/>
-        </w:rPr>
-        <w:t>This process helped refine the dataset, ensuring focus on the most relevant information for the study</w:t>
-      </w:r>
-      <w:r>
-        <w:rPr>
-          <w:rFonts w:ascii="Georgia" w:eastAsia="Times New Roman" w:hAnsi="Georgia" w:cs="Times New Roman"/>
-          <w:color w:val="000000"/>
-          <w:kern w:val="0"/>
-          <w:sz w:val="24"/>
-          <w:szCs w:val="24"/>
-          <w14:ligatures w14:val="none"/>
-        </w:rPr>
-        <w:t xml:space="preserve">. </w:t>
-      </w:r>
-      <w:r>
-        <w:rPr>
-          <w:rFonts w:ascii="Georgia" w:eastAsia="Times New Roman" w:hAnsi="Georgia" w:cs="Times New Roman"/>
-          <w:color w:val="000000"/>
-          <w:kern w:val="0"/>
-          <w:sz w:val="24"/>
-          <w:szCs w:val="24"/>
-          <w14:ligatures w14:val="none"/>
-        </w:rPr>
-        <w:t xml:space="preserve">Overall, ensuring the accuracy and applicability of our findings depended heavily on the dataset preparation process. </w:t>
-      </w:r>
-    </w:p>
-    <w:p>
-      <w:pPr>
-        <w:pStyle w:val="ListParagraph"/>
-        <w:spacing w:after="0" w:line="276" w:lineRule="auto"/>
-        <w:ind w:firstLine="720"/>
-        <w:jc w:val="both"/>
-        <w:rPr>
-          <w:rFonts w:ascii="Georgia" w:hAnsi="Georgia"/>
-          <w:sz w:val="24"/>
-          <w:szCs w:val="24"/>
+          <w:color w:val="000000"/>
+          <w:kern w:val="0"/>
+          <w:sz w:val="28"/>
+          <w:szCs w:val="28"/>
+          <w14:ligatures w14:val="none"/>
         </w:rPr>
       </w:pPr>
       <w:r>
-        <w:rPr>
-          <w:rFonts w:ascii="Georgia" w:hAnsi="Georgia"/>
-          <w:sz w:val="24"/>
-          <w:szCs w:val="24"/>
-        </w:rPr>
-        <w:t>Th</w:t>
-      </w:r>
-      <w:r>
-        <w:rPr>
-          <w:rFonts w:ascii="Georgia" w:hAnsi="Georgia"/>
-          <w:sz w:val="24"/>
-          <w:szCs w:val="24"/>
-        </w:rPr>
-        <w:t>is section describe the important steps taken during the data preparation phase, which includes data collection, data preprocessing, data annotation, and generating final labels using a combination approach.</w:t>
-      </w:r>
-      <w:r>
-        <w:rPr>
-          <w:rFonts w:ascii="Georgia" w:hAnsi="Georgia"/>
-          <w:sz w:val="24"/>
-          <w:szCs w:val="24"/>
-        </w:rPr>
-        <w:t xml:space="preserve"> </w:t>
-      </w:r>
-    </w:p>
-    <w:p>
-      <w:pPr>
-        <w:pStyle w:val="ListParagraph"/>
-        <w:spacing w:after="0" w:line="276" w:lineRule="auto"/>
-        <w:ind w:firstLine="720"/>
-        <w:jc w:val="both"/>
-        <w:rPr>
-          <w:rFonts w:ascii="Georgia" w:hAnsi="Georgia"/>
-          <w:sz w:val="24"/>
-          <w:szCs w:val="24"/>
-        </w:rPr>
-      </w:pPr>
-    </w:p>
-    <w:p>
-      <w:pPr>
-        <w:pStyle w:val="ListParagraph"/>
-        <w:spacing w:before="240" w:after="0" w:line="276" w:lineRule="auto"/>
-        <w:jc w:val="both"/>
         <w:rPr>
           <w:rFonts w:ascii="Georgia" w:eastAsia="Times New Roman" w:hAnsi="Georgia" w:cs="Times New Roman"/>
           <w:b/>
@@ -230,7 +61,8 @@
           <w:szCs w:val="28"/>
           <w14:ligatures w14:val="none"/>
         </w:rPr>
-      </w:pPr>
+        <w:tab/>
+      </w:r>
       <w:r>
         <w:rPr>
           <w:rFonts w:ascii="Georgia" w:eastAsia="Times New Roman" w:hAnsi="Georgia" w:cs="Times New Roman"/>
@@ -242,141 +74,26 @@
           <w:szCs w:val="28"/>
           <w14:ligatures w14:val="none"/>
         </w:rPr>
-        <w:t xml:space="preserve">Data Preprocessing: </w:t>
-      </w:r>
-    </w:p>
-    <w:p>
-      <w:pPr>
-        <w:spacing w:before="240" w:after="0" w:line="276" w:lineRule="auto"/>
-        <w:ind w:left="720" w:firstLine="720"/>
-        <w:jc w:val="both"/>
-        <w:rPr>
-          <w:rFonts w:ascii="Georgia" w:hAnsi="Georgia"/>
-          <w:sz w:val="24"/>
-          <w:szCs w:val="24"/>
-        </w:rPr>
-      </w:pPr>
-      <w:r>
-        <w:rPr>
-          <w:rFonts w:ascii="Georgia" w:hAnsi="Georgia"/>
-          <w:sz w:val="24"/>
-          <w:szCs w:val="24"/>
-        </w:rPr>
-        <w:t xml:space="preserve">In natural language processing activities like sentiment analysis, text preparation is a vital stage. In this work, </w:t>
-      </w:r>
-      <w:r>
-        <w:rPr>
-          <w:rFonts w:ascii="Georgia" w:hAnsi="Georgia"/>
-          <w:sz w:val="24"/>
-          <w:szCs w:val="24"/>
-        </w:rPr>
-        <w:t>data</w:t>
-      </w:r>
-      <w:r>
-        <w:rPr>
-          <w:rFonts w:ascii="Georgia" w:hAnsi="Georgia"/>
-          <w:sz w:val="24"/>
-          <w:szCs w:val="24"/>
-        </w:rPr>
-        <w:t xml:space="preserve"> cleaned and normalized the raw text data gathered from the Amazon Product Reviews dataset using a number of text preparation approaches. Python was used to implement the preprocessing processes, together with its NLTK, spaCy, emoji, and scikit-learn packages.</w:t>
-      </w:r>
-    </w:p>
-    <w:p>
-      <w:pPr>
-        <w:spacing w:line="276" w:lineRule="auto"/>
-        <w:ind w:left="720" w:firstLine="720"/>
-        <w:jc w:val="both"/>
-        <w:rPr>
-          <w:rFonts w:ascii="Georgia" w:hAnsi="Georgia"/>
-          <w:sz w:val="24"/>
-          <w:szCs w:val="24"/>
-        </w:rPr>
-      </w:pPr>
-      <w:r>
-        <w:rPr>
-          <w:rFonts w:ascii="Georgia" w:hAnsi="Georgia"/>
-          <w:sz w:val="24"/>
-          <w:szCs w:val="24"/>
-        </w:rPr>
-        <w:t>The text has been lemmatized, user mentions and URLs have been removed, emojis have been compressed to a single word, punctuation and digits have been eliminated, all text has been converted to lowercase, the HTML tag has been removed, stop words have been eliminated, and the text has been removed from punctuation. The final product is a cleaned-up version of the original text, which may be utilized as input into a text classification model for data annotation.</w:t>
-      </w:r>
-    </w:p>
-    <w:p>
-      <w:pPr>
-        <w:pStyle w:val="ListParagraph"/>
-        <w:spacing w:after="0" w:line="276" w:lineRule="auto"/>
-        <w:ind w:left="360"/>
-        <w:jc w:val="both"/>
-        <w:rPr>
-          <w:rFonts w:ascii="Georgia" w:eastAsia="Times New Roman" w:hAnsi="Georgia" w:cs="Arial"/>
+        <w:tab/>
+      </w:r>
+      <w:r>
+        <w:rPr>
+          <w:rFonts w:ascii="Georgia" w:eastAsia="Times New Roman" w:hAnsi="Georgia" w:cs="Times New Roman"/>
+          <w:color w:val="000000"/>
+          <w:kern w:val="0"/>
+          <w:sz w:val="24"/>
+          <w:szCs w:val="24"/>
+          <w14:ligatures w14:val="none"/>
+        </w:rPr>
+        <w:t>Any research project involving any task involving natural language processing must begin with the preparation of the dataset. The dataset used in this study was collected from the Amazon Product Reviews dataset available on Amazon Web Services (AWS) Public Dataset [9]. The dataset contains product reviews from multiple categories; four categories were selected for this study: Health and Personal Care, Personal Appliances, Gift Cards, and Beauty. To narrow down the scope of this study, only the reviews that contained emoticons were considered. This decision was made to explore the impact of the use of emoticons in product reviews on sentiment analysis and emotion detection.</w:t>
+      </w:r>
+      <w:r>
+        <w:rPr>
+          <w:rFonts w:ascii="Georgia" w:eastAsia="Times New Roman" w:hAnsi="Georgia" w:cs="Times New Roman"/>
           <w:b/>
           <w:bCs/>
           <w:color w:val="000000"/>
           <w:kern w:val="0"/>
-          <w:sz w:val="28"/>
-          <w:szCs w:val="28"/>
-          <w14:ligatures w14:val="none"/>
-        </w:rPr>
-      </w:pPr>
-      <w:r>
-        <w:rPr>
-          <w:rFonts w:ascii="Georgia" w:eastAsia="Times New Roman" w:hAnsi="Georgia" w:cs="Arial"/>
-          <w:b/>
-          <w:bCs/>
-          <w:color w:val="000000"/>
-          <w:kern w:val="0"/>
-          <w:sz w:val="28"/>
-          <w:szCs w:val="28"/>
-          <w14:ligatures w14:val="none"/>
-        </w:rPr>
-        <w:tab/>
-      </w:r>
-      <w:r>
-        <w:rPr>
-          <w:rFonts w:ascii="Georgia" w:eastAsia="Times New Roman" w:hAnsi="Georgia" w:cs="Arial"/>
-          <w:b/>
-          <w:bCs/>
-          <w:color w:val="000000"/>
-          <w:kern w:val="0"/>
-          <w:sz w:val="28"/>
-          <w:szCs w:val="28"/>
-          <w14:ligatures w14:val="none"/>
-        </w:rPr>
-        <w:t>Data Annotation:</w:t>
-      </w:r>
-    </w:p>
-    <w:p>
-      <w:pPr>
-        <w:spacing w:before="240" w:after="0" w:line="276" w:lineRule="auto"/>
-        <w:ind w:left="720" w:firstLine="720"/>
-        <w:jc w:val="both"/>
-        <w:rPr>
-          <w:rFonts w:ascii="Georgia" w:eastAsia="Times New Roman" w:hAnsi="Georgia" w:cs="Arial"/>
-          <w:b/>
-          <w:bCs/>
-          <w:color w:val="000000"/>
-          <w:kern w:val="0"/>
-          <w:sz w:val="28"/>
-          <w:szCs w:val="28"/>
-          <w14:ligatures w14:val="none"/>
-        </w:rPr>
-      </w:pPr>
-      <w:r>
-        <w:rPr>
-          <w:rFonts w:ascii="Georgia" w:eastAsia="Times New Roman" w:hAnsi="Georgia" w:cs="Arial"/>
-          <w:color w:val="000000"/>
-          <w:kern w:val="0"/>
-          <w:sz w:val="24"/>
-          <w:szCs w:val="24"/>
-          <w14:ligatures w14:val="none"/>
-        </w:rPr>
-        <w:t>The process of data annotation is a crucial step in machine learning tasks, as it involves the labeling of data with meaningful categories or classes. In the context of sentiment analysis of reviews, accurate labeling of sentiment categories is essential to build effective predictive models. However, the task of manual annotation of large amounts of data can be expensive and time-consuming. To address this challenge,</w:t>
-      </w:r>
-      <w:r>
-        <w:rPr>
-          <w:rFonts w:ascii="Georgia" w:eastAsia="Times New Roman" w:hAnsi="Georgia" w:cs="Arial"/>
-          <w:color w:val="000000"/>
-          <w:kern w:val="0"/>
           <w:sz w:val="24"/>
           <w:szCs w:val="24"/>
           <w14:ligatures w14:val="none"/>
@@ -385,48 +102,14 @@
       </w:r>
       <w:r>
         <w:rPr>
-          <w:rFonts w:ascii="Georgia" w:eastAsia="Times New Roman" w:hAnsi="Georgia" w:cs="Arial"/>
-          <w:color w:val="000000"/>
-          <w:kern w:val="0"/>
-          <w:sz w:val="24"/>
-          <w:szCs w:val="24"/>
-          <w14:ligatures w14:val="none"/>
-        </w:rPr>
-        <w:t xml:space="preserve">three different approaches </w:t>
-      </w:r>
-      <w:r>
-        <w:rPr>
-          <w:rFonts w:ascii="Georgia" w:eastAsia="Times New Roman" w:hAnsi="Georgia" w:cs="Arial"/>
-          <w:color w:val="000000"/>
-          <w:kern w:val="0"/>
-          <w:sz w:val="24"/>
-          <w:szCs w:val="24"/>
-          <w14:ligatures w14:val="none"/>
-        </w:rPr>
-        <w:t xml:space="preserve">applied </w:t>
-      </w:r>
-      <w:r>
-        <w:rPr>
-          <w:rFonts w:ascii="Georgia" w:eastAsia="Times New Roman" w:hAnsi="Georgia" w:cs="Arial"/>
-          <w:color w:val="000000"/>
-          <w:kern w:val="0"/>
-          <w:sz w:val="24"/>
-          <w:szCs w:val="24"/>
-          <w14:ligatures w14:val="none"/>
-        </w:rPr>
-        <w:t xml:space="preserve">for labeling the </w:t>
-      </w:r>
-      <w:r>
-        <w:rPr>
-          <w:rFonts w:ascii="Georgia" w:eastAsia="Times New Roman" w:hAnsi="Georgia" w:cs="Arial"/>
-          <w:color w:val="000000"/>
-          <w:kern w:val="0"/>
-          <w:sz w:val="24"/>
-          <w:szCs w:val="24"/>
-          <w14:ligatures w14:val="none"/>
-        </w:rPr>
-        <w:lastRenderedPageBreak/>
-        <w:t>sentiment of reviews in our dataset: polarity score-based label, active learning-based label, and emoji-based label.</w:t>
+          <w:rFonts w:ascii="Georgia" w:eastAsia="Times New Roman" w:hAnsi="Georgia" w:cs="Times New Roman"/>
+          <w:color w:val="000000"/>
+          <w:kern w:val="0"/>
+          <w:sz w:val="24"/>
+          <w:szCs w:val="24"/>
+          <w14:ligatures w14:val="none"/>
+        </w:rPr>
+        <w:t xml:space="preserve">This process helped refine the dataset, ensuring focus on the most relevant information for the study. Overall, ensuring the accuracy and applicability of our findings depended heavily on the dataset preparation process. </w:t>
       </w:r>
     </w:p>
     <w:p>
@@ -434,7 +117,7 @@
         <w:spacing w:after="0" w:line="276" w:lineRule="auto"/>
         <w:ind w:left="720" w:firstLine="720"/>
         <w:rPr>
-          <w:rFonts w:ascii="Georgia" w:eastAsia="Times New Roman" w:hAnsi="Georgia" w:cs="Arial"/>
+          <w:rFonts w:ascii="Georgia" w:eastAsia="Times New Roman" w:hAnsi="Georgia" w:cs="Times New Roman"/>
           <w:color w:val="000000"/>
           <w:kern w:val="0"/>
           <w:sz w:val="24"/>
@@ -444,47 +127,14 @@
       </w:pPr>
       <w:r>
         <w:rPr>
-          <w:rFonts w:ascii="Georgia" w:eastAsia="Times New Roman" w:hAnsi="Georgia" w:cs="Arial"/>
-          <w:color w:val="000000"/>
-          <w:kern w:val="0"/>
-          <w:sz w:val="24"/>
-          <w:szCs w:val="24"/>
-          <w14:ligatures w14:val="none"/>
-        </w:rPr>
-        <w:t xml:space="preserve">A typical strategy is the polarity score-based label approach, which determines the sentiment of a text based on the polarity score of the words it includes. Although this method has the advantage of being simple and automated, it might not always be able to capture the subtleties and context-dependent aspects of sentiment expression. </w:t>
-      </w:r>
-      <w:r>
-        <w:rPr>
-          <w:rFonts w:ascii="Georgia" w:eastAsia="Times New Roman" w:hAnsi="Georgia" w:cs="Arial"/>
-          <w:color w:val="000000"/>
-          <w:kern w:val="0"/>
-          <w:sz w:val="24"/>
-          <w:szCs w:val="24"/>
-          <w14:ligatures w14:val="none"/>
-        </w:rPr>
-        <w:t>Active learning-based labeling was also used, which involves iteratively choosing the most informative samples for labeling and including them in the labeled dataset, to overcome this constraint.</w:t>
-      </w:r>
-      <w:r>
-        <w:rPr>
-          <w:rFonts w:ascii="Georgia" w:eastAsia="Times New Roman" w:hAnsi="Georgia" w:cs="Arial"/>
-          <w:color w:val="000000"/>
-          <w:kern w:val="0"/>
-          <w:sz w:val="24"/>
-          <w:szCs w:val="24"/>
-          <w14:ligatures w14:val="none"/>
-        </w:rPr>
-        <w:t xml:space="preserve"> </w:t>
-      </w:r>
-      <w:r>
-        <w:rPr>
-          <w:rFonts w:ascii="Georgia" w:eastAsia="Times New Roman" w:hAnsi="Georgia" w:cs="Arial"/>
-          <w:color w:val="000000"/>
-          <w:kern w:val="0"/>
-          <w:sz w:val="24"/>
-          <w:szCs w:val="24"/>
-          <w14:ligatures w14:val="none"/>
-        </w:rPr>
-        <w:t>With this strategy, the model can gain knowledge from the most pertinent samples and enhance its performance over time.</w:t>
+          <w:rFonts w:ascii="Georgia" w:eastAsia="Times New Roman" w:hAnsi="Georgia" w:cs="Times New Roman"/>
+          <w:color w:val="000000"/>
+          <w:kern w:val="0"/>
+          <w:sz w:val="24"/>
+          <w:szCs w:val="24"/>
+          <w14:ligatures w14:val="none"/>
+        </w:rPr>
+        <w:t xml:space="preserve">This section describe the important steps taken during the data preparation phase, which includes data collection, data preprocessing, data annotation, and generating final labels using a combination approach. </w:t>
       </w:r>
     </w:p>
     <w:p>
@@ -492,112 +142,7 @@
         <w:spacing w:after="0" w:line="276" w:lineRule="auto"/>
         <w:ind w:left="720" w:firstLine="720"/>
         <w:rPr>
-          <w:rFonts w:ascii="Georgia" w:eastAsia="Times New Roman" w:hAnsi="Georgia" w:cs="Arial"/>
-          <w:color w:val="000000"/>
-          <w:kern w:val="0"/>
-          <w:sz w:val="24"/>
-          <w:szCs w:val="24"/>
-          <w14:ligatures w14:val="none"/>
-        </w:rPr>
-      </w:pPr>
-      <w:r>
-        <w:rPr>
-          <w:rFonts w:ascii="Georgia" w:eastAsia="Times New Roman" w:hAnsi="Georgia" w:cs="Arial"/>
-          <w:color w:val="000000"/>
-          <w:kern w:val="0"/>
-          <w:sz w:val="24"/>
-          <w:szCs w:val="24"/>
-          <w14:ligatures w14:val="none"/>
-        </w:rPr>
-        <w:t>An emoji-based categorization strategy was finally used, entailing categorization of reviews into five groups based on the presence of certain emoticons in the review text: Efficacy, Satisfaction, Uncertainty, Dissatisfaction, and Side Effects.</w:t>
-      </w:r>
-      <w:r>
-        <w:rPr>
-          <w:rFonts w:ascii="Georgia" w:eastAsia="Times New Roman" w:hAnsi="Georgia" w:cs="Arial"/>
-          <w:color w:val="000000"/>
-          <w:kern w:val="0"/>
-          <w:sz w:val="24"/>
-          <w:szCs w:val="24"/>
-          <w14:ligatures w14:val="none"/>
-        </w:rPr>
-        <w:t xml:space="preserve"> </w:t>
-      </w:r>
-      <w:r>
-        <w:rPr>
-          <w:rFonts w:ascii="Georgia" w:eastAsia="Times New Roman" w:hAnsi="Georgia" w:cs="Arial"/>
-          <w:color w:val="000000"/>
-          <w:kern w:val="0"/>
-          <w:sz w:val="24"/>
-          <w:szCs w:val="24"/>
-          <w14:ligatures w14:val="none"/>
-        </w:rPr>
-        <w:t>This method has the benefit of being straightforward and simple to understand, but it also necessitates a substantial amount of human work to find the pertinent emoticons and categorize the reviews appropriately.</w:t>
-      </w:r>
-    </w:p>
-    <w:p>
-      <w:pPr>
-        <w:spacing w:line="276" w:lineRule="auto"/>
-        <w:ind w:left="720" w:firstLine="720"/>
-        <w:rPr>
-          <w:rFonts w:ascii="Georgia" w:eastAsia="Times New Roman" w:hAnsi="Georgia" w:cs="Arial"/>
-          <w:color w:val="000000"/>
-          <w:kern w:val="0"/>
-          <w:sz w:val="24"/>
-          <w:szCs w:val="24"/>
-          <w14:ligatures w14:val="none"/>
-        </w:rPr>
-      </w:pPr>
-      <w:r>
-        <w:rPr>
-          <w:rFonts w:ascii="Georgia" w:eastAsia="Times New Roman" w:hAnsi="Georgia" w:cs="Arial"/>
-          <w:color w:val="000000"/>
-          <w:kern w:val="0"/>
-          <w:sz w:val="24"/>
-          <w:szCs w:val="24"/>
-          <w14:ligatures w14:val="none"/>
-        </w:rPr>
-        <w:t>An ensemble learning strategy was used, integrating the results of three labeling algorithms to provide a more robust and reliable sentiment labeling.</w:t>
-      </w:r>
-      <w:r>
-        <w:rPr>
-          <w:rFonts w:ascii="Georgia" w:eastAsia="Times New Roman" w:hAnsi="Georgia" w:cs="Arial"/>
-          <w:color w:val="000000"/>
-          <w:kern w:val="0"/>
-          <w:sz w:val="24"/>
-          <w:szCs w:val="24"/>
-          <w14:ligatures w14:val="none"/>
-        </w:rPr>
-        <w:t xml:space="preserve"> </w:t>
-      </w:r>
-      <w:r>
-        <w:rPr>
-          <w:rFonts w:ascii="Georgia" w:eastAsia="Times New Roman" w:hAnsi="Georgia" w:cs="Arial"/>
-          <w:color w:val="000000"/>
-          <w:kern w:val="0"/>
-          <w:sz w:val="24"/>
-          <w:szCs w:val="24"/>
-          <w14:ligatures w14:val="none"/>
-        </w:rPr>
-        <w:t>By taking use of the advantages of each distinct methodology and making up for its shortcomings, this method has the potential to increase the precision and generalizability of the emotion labels.</w:t>
-      </w:r>
-    </w:p>
-    <w:p>
-      <w:pPr>
-        <w:spacing w:line="276" w:lineRule="auto"/>
-        <w:ind w:firstLine="720"/>
-        <w:jc w:val="both"/>
-        <w:rPr>
-          <w:rFonts w:ascii="Georgia" w:eastAsia="Times New Roman" w:hAnsi="Georgia" w:cs="Arial"/>
-          <w:color w:val="000000"/>
-          <w:kern w:val="0"/>
-          <w:sz w:val="24"/>
-          <w:szCs w:val="24"/>
-          <w14:ligatures w14:val="none"/>
-        </w:rPr>
-      </w:pPr>
-      <w:r>
-        <w:rPr>
-          <w:rFonts w:ascii="Georgia" w:eastAsia="Times New Roman" w:hAnsi="Georgia" w:cs="Arial"/>
+          <w:rFonts w:ascii="Georgia" w:eastAsia="Times New Roman" w:hAnsi="Georgia" w:cs="Times New Roman"/>
           <w:b/>
           <w:bCs/>
           <w:color w:val="000000"/>
@@ -606,171 +151,25 @@
           <w:szCs w:val="24"/>
           <w14:ligatures w14:val="none"/>
         </w:rPr>
-        <w:t>Polarity Score-Based Label:</w:t>
-      </w:r>
-    </w:p>
-    <w:p>
-      <w:pPr>
-        <w:spacing w:before="240" w:line="276" w:lineRule="auto"/>
-        <w:ind w:left="720" w:firstLine="720"/>
-        <w:rPr>
-          <w:rFonts w:ascii="Georgia" w:eastAsia="Times New Roman" w:hAnsi="Georgia" w:cs="Arial"/>
-          <w:color w:val="000000"/>
-          <w:kern w:val="0"/>
-          <w:sz w:val="24"/>
-          <w:szCs w:val="24"/>
-          <w14:ligatures w14:val="none"/>
-        </w:rPr>
       </w:pPr>
       <w:r>
-        <w:rPr>
-          <w:rFonts w:ascii="Georgia" w:eastAsia="Times New Roman" w:hAnsi="Georgia" w:cs="Arial"/>
-          <w:color w:val="000000"/>
-          <w:kern w:val="0"/>
-          <w:sz w:val="24"/>
-          <w:szCs w:val="24"/>
-          <w14:ligatures w14:val="none"/>
-        </w:rPr>
-        <w:t>A polarity score-based method was first employed for labeling the gathered reviews, calculating the polarity score for each review using the VADER (Valence Aware Dictionary and Sentiment Reasoner) tool. Reviews were divided into one of five categories based on the polarity score: efficacy, contentment, uncertainty, dissatisfaction, or side effects.</w:t>
-      </w:r>
-      <w:r>
-        <w:rPr>
-          <w:rFonts w:ascii="Georgia" w:eastAsia="Times New Roman" w:hAnsi="Georgia" w:cs="Arial"/>
-          <w:color w:val="000000"/>
-          <w:kern w:val="0"/>
-          <w:sz w:val="24"/>
-          <w:szCs w:val="24"/>
-          <w14:ligatures w14:val="none"/>
-        </w:rPr>
-        <w:t xml:space="preserve"> </w:t>
-      </w:r>
-      <w:r>
-        <w:rPr>
-          <w:rFonts w:ascii="Georgia" w:eastAsia="Times New Roman" w:hAnsi="Georgia" w:cs="Arial"/>
-          <w:color w:val="000000"/>
-          <w:kern w:val="0"/>
-          <w:sz w:val="24"/>
-          <w:szCs w:val="24"/>
-          <w14:ligatures w14:val="none"/>
-        </w:rPr>
-        <w:t>Reviews with a high polarity score were classified as efficacious or satisfying, whereas those with a low polarity score were classified as unsatisfactory or having undesirable side effects. Uncertain was the designation given to reviews with a neutral polarity rating. The reviews could be labelled quickly and easily using this method, but it wasn't always able to fully capture the subtleties of the reviews.</w:t>
-      </w:r>
-    </w:p>
-    <w:p>
-      <w:pPr>
-        <w:pStyle w:val="ListParagraph"/>
-        <w:spacing w:after="0" w:line="276" w:lineRule="auto"/>
-        <w:jc w:val="both"/>
         <w:rPr>
           <w:rFonts w:ascii="Georgia" w:eastAsia="Times New Roman" w:hAnsi="Georgia" w:cs="Times New Roman"/>
           <w:b/>
           <w:bCs/>
-          <w:kern w:val="0"/>
-          <w:sz w:val="24"/>
-          <w:szCs w:val="24"/>
-          <w14:ligatures w14:val="none"/>
-        </w:rPr>
-      </w:pPr>
-      <w:r>
-        <w:rPr>
-          <w:rFonts w:ascii="Georgia" w:eastAsia="Times New Roman" w:hAnsi="Georgia" w:cs="Arial"/>
-          <w:b/>
-          <w:bCs/>
-          <w:color w:val="000000"/>
-          <w:kern w:val="0"/>
-          <w:sz w:val="24"/>
-          <w:szCs w:val="24"/>
-          <w14:ligatures w14:val="none"/>
-        </w:rPr>
-        <w:t>Active Learning-Based Label:</w:t>
-      </w:r>
-    </w:p>
-    <w:p>
-      <w:pPr>
-        <w:spacing w:before="240" w:after="0" w:line="276" w:lineRule="auto"/>
-        <w:ind w:left="720" w:firstLine="720"/>
-        <w:rPr>
-          <w:rFonts w:ascii="Georgia" w:eastAsia="Times New Roman" w:hAnsi="Georgia" w:cs="Times New Roman"/>
-          <w:color w:val="000000"/>
-          <w:kern w:val="0"/>
-          <w:sz w:val="24"/>
-          <w:szCs w:val="24"/>
-          <w14:ligatures w14:val="none"/>
-        </w:rPr>
-      </w:pPr>
-      <w:r>
-        <w:rPr>
-          <w:rFonts w:ascii="Georgia" w:eastAsia="Times New Roman" w:hAnsi="Georgia" w:cs="Times New Roman"/>
-          <w:color w:val="000000"/>
-          <w:kern w:val="0"/>
-          <w:sz w:val="24"/>
-          <w:szCs w:val="24"/>
-          <w14:ligatures w14:val="none"/>
-        </w:rPr>
-        <w:t xml:space="preserve">The data was split into labeled (star rating score) and unlabeled sets to facilitate this process. Logistic regression, random forest, and gradient boosting classifiers from the scikit-learn package were then utilized to train and test the models. More specifically, the labeled data was vectorized using TF-IDF </w:t>
-      </w:r>
-      <w:r>
-        <w:rPr>
-          <w:rFonts w:ascii="Georgia" w:eastAsia="Times New Roman" w:hAnsi="Georgia" w:cs="Times New Roman"/>
-          <w:color w:val="000000"/>
-          <w:kern w:val="0"/>
-          <w:sz w:val="24"/>
-          <w:szCs w:val="24"/>
-          <w14:ligatures w14:val="none"/>
-        </w:rPr>
-        <w:lastRenderedPageBreak/>
-        <w:t>vectorization, an active learner was initialized, and the most ambiguous samples were chosen for labeling using the uncertainty sampling technique. The selected samples were then labeled, added to the labeled set, and uncertainty scores for the selected samples were calculated. This procedure was repeated in other contexts. The model was then trained using this freshly labeled data after vectorization of the labeled data.</w:t>
-      </w:r>
-      <w:r>
-        <w:rPr>
-          <w:rFonts w:ascii="Georgia" w:eastAsia="Times New Roman" w:hAnsi="Georgia" w:cs="Times New Roman"/>
-          <w:color w:val="000000"/>
-          <w:kern w:val="0"/>
-          <w:sz w:val="24"/>
-          <w:szCs w:val="24"/>
-          <w14:ligatures w14:val="none"/>
-        </w:rPr>
-        <w:t xml:space="preserve"> </w:t>
-      </w:r>
-      <w:r>
-        <w:rPr>
-          <w:rFonts w:ascii="Georgia" w:eastAsia="Times New Roman" w:hAnsi="Georgia" w:cs="Times New Roman"/>
-          <w:color w:val="000000"/>
-          <w:kern w:val="0"/>
-          <w:sz w:val="24"/>
-          <w:szCs w:val="24"/>
-          <w14:ligatures w14:val="none"/>
-        </w:rPr>
-        <w:t>The test data and the remaining unlabeled data had their labels predicted using the trained model.</w:t>
-      </w:r>
-      <w:r>
-        <w:rPr>
-          <w:rFonts w:ascii="Georgia" w:eastAsia="Times New Roman" w:hAnsi="Georgia" w:cs="Times New Roman"/>
-          <w:color w:val="000000"/>
-          <w:kern w:val="0"/>
-          <w:sz w:val="24"/>
-          <w:szCs w:val="24"/>
-          <w14:ligatures w14:val="none"/>
-        </w:rPr>
-        <w:t xml:space="preserve"> </w:t>
-      </w:r>
-      <w:r>
-        <w:rPr>
-          <w:rFonts w:ascii="Georgia" w:eastAsia="Times New Roman" w:hAnsi="Georgia" w:cs="Times New Roman"/>
-          <w:color w:val="000000"/>
-          <w:kern w:val="0"/>
-          <w:sz w:val="24"/>
-          <w:szCs w:val="24"/>
-          <w14:ligatures w14:val="none"/>
-        </w:rPr>
-        <w:t>The summary of accuracy for different settings is shown in table 1.</w:t>
+          <w:color w:val="000000"/>
+          <w:kern w:val="0"/>
+          <w:sz w:val="24"/>
+          <w:szCs w:val="24"/>
+          <w14:ligatures w14:val="none"/>
+        </w:rPr>
+        <w:t xml:space="preserve">Data Preprocessing: </w:t>
       </w:r>
     </w:p>
     <w:p>
       <w:pPr>
         <w:spacing w:after="0" w:line="276" w:lineRule="auto"/>
         <w:ind w:left="720" w:firstLine="720"/>
-        <w:jc w:val="both"/>
         <w:rPr>
           <w:rFonts w:ascii="Georgia" w:eastAsia="Times New Roman" w:hAnsi="Georgia" w:cs="Times New Roman"/>
           <w:color w:val="000000"/>
@@ -780,6 +179,313 @@
           <w14:ligatures w14:val="none"/>
         </w:rPr>
       </w:pPr>
+      <w:r>
+        <w:rPr>
+          <w:rFonts w:ascii="Georgia" w:eastAsia="Times New Roman" w:hAnsi="Georgia" w:cs="Times New Roman"/>
+          <w:color w:val="000000"/>
+          <w:kern w:val="0"/>
+          <w:sz w:val="24"/>
+          <w:szCs w:val="24"/>
+          <w14:ligatures w14:val="none"/>
+        </w:rPr>
+        <w:t xml:space="preserve">In natural language processing activities like sentiment analysis, text preparation is a vital stage. In this work, data cleaned and normalized the raw text data gathered from the Amazon Product Reviews dataset using a number of text preparation approaches. Python was used to implement the preprocessing processes, together with its NLTK, </w:t>
+      </w:r>
+      <w:proofErr w:type="spellStart"/>
+      <w:r>
+        <w:rPr>
+          <w:rFonts w:ascii="Georgia" w:eastAsia="Times New Roman" w:hAnsi="Georgia" w:cs="Times New Roman"/>
+          <w:color w:val="000000"/>
+          <w:kern w:val="0"/>
+          <w:sz w:val="24"/>
+          <w:szCs w:val="24"/>
+          <w14:ligatures w14:val="none"/>
+        </w:rPr>
+        <w:t>spaCy</w:t>
+      </w:r>
+      <w:proofErr w:type="spellEnd"/>
+      <w:r>
+        <w:rPr>
+          <w:rFonts w:ascii="Georgia" w:eastAsia="Times New Roman" w:hAnsi="Georgia" w:cs="Times New Roman"/>
+          <w:color w:val="000000"/>
+          <w:kern w:val="0"/>
+          <w:sz w:val="24"/>
+          <w:szCs w:val="24"/>
+          <w14:ligatures w14:val="none"/>
+        </w:rPr>
+        <w:t>, emoji, and scikit-learn packages.</w:t>
+      </w:r>
+    </w:p>
+    <w:p>
+      <w:pPr>
+        <w:spacing w:after="0" w:line="276" w:lineRule="auto"/>
+        <w:ind w:left="720" w:firstLine="720"/>
+        <w:rPr>
+          <w:rFonts w:ascii="Georgia" w:eastAsia="Times New Roman" w:hAnsi="Georgia" w:cs="Times New Roman"/>
+          <w:color w:val="000000"/>
+          <w:kern w:val="0"/>
+          <w:sz w:val="24"/>
+          <w:szCs w:val="24"/>
+          <w14:ligatures w14:val="none"/>
+        </w:rPr>
+      </w:pPr>
+      <w:r>
+        <w:rPr>
+          <w:rFonts w:ascii="Georgia" w:eastAsia="Times New Roman" w:hAnsi="Georgia" w:cs="Times New Roman"/>
+          <w:color w:val="000000"/>
+          <w:kern w:val="0"/>
+          <w:sz w:val="24"/>
+          <w:szCs w:val="24"/>
+          <w14:ligatures w14:val="none"/>
+        </w:rPr>
+        <w:t>The text has been lemmatized, user mentions and URLs have been removed, emojis have been compressed to a single word, punctuation and digits have been eliminated, all text has been converted to lowercase, the HTML tag has been removed, stop words have been eliminated, and the text has been removed from punctuation. The final product is a cleaned-up version of the original text, which may be utilized as input into a text classification model for data annotation.</w:t>
+      </w:r>
+    </w:p>
+    <w:p>
+      <w:pPr>
+        <w:spacing w:after="0" w:line="276" w:lineRule="auto"/>
+        <w:ind w:left="720" w:firstLine="720"/>
+        <w:rPr>
+          <w:rFonts w:ascii="Georgia" w:eastAsia="Times New Roman" w:hAnsi="Georgia" w:cs="Times New Roman"/>
+          <w:b/>
+          <w:bCs/>
+          <w:color w:val="000000"/>
+          <w:kern w:val="0"/>
+          <w:sz w:val="24"/>
+          <w:szCs w:val="24"/>
+          <w14:ligatures w14:val="none"/>
+        </w:rPr>
+      </w:pPr>
+      <w:r>
+        <w:rPr>
+          <w:rFonts w:ascii="Georgia" w:eastAsia="Times New Roman" w:hAnsi="Georgia" w:cs="Times New Roman"/>
+          <w:b/>
+          <w:bCs/>
+          <w:color w:val="000000"/>
+          <w:kern w:val="0"/>
+          <w:sz w:val="24"/>
+          <w:szCs w:val="24"/>
+          <w14:ligatures w14:val="none"/>
+        </w:rPr>
+        <w:t>Data Annotation:</w:t>
+      </w:r>
+    </w:p>
+    <w:p>
+      <w:pPr>
+        <w:spacing w:after="0" w:line="276" w:lineRule="auto"/>
+        <w:ind w:left="720" w:firstLine="720"/>
+        <w:rPr>
+          <w:rFonts w:ascii="Georgia" w:eastAsia="Times New Roman" w:hAnsi="Georgia" w:cs="Times New Roman"/>
+          <w:color w:val="000000"/>
+          <w:kern w:val="0"/>
+          <w:sz w:val="24"/>
+          <w:szCs w:val="24"/>
+          <w14:ligatures w14:val="none"/>
+        </w:rPr>
+      </w:pPr>
+      <w:r>
+        <w:rPr>
+          <w:rFonts w:ascii="Georgia" w:eastAsia="Times New Roman" w:hAnsi="Georgia" w:cs="Times New Roman"/>
+          <w:color w:val="000000"/>
+          <w:kern w:val="0"/>
+          <w:sz w:val="24"/>
+          <w:szCs w:val="24"/>
+          <w14:ligatures w14:val="none"/>
+        </w:rPr>
+        <w:t>A crucial stage in machine learning tasks is data annotation, which is labelling data with meaningful groups or classifications. Precise sentiment category labelling is required for sentiment analysis of reviews in order to build reliable predictive models. On the other hand, extensive manual data annotation can be expensive and time-consuming. This task was tackled using three different approaches: polarity score-based labelling for the sentiment of reviews in our dataset, emoji-based labelling, and active learning-based labelling.</w:t>
+      </w:r>
+    </w:p>
+    <w:p>
+      <w:pPr>
+        <w:spacing w:after="0" w:line="276" w:lineRule="auto"/>
+        <w:ind w:left="720" w:firstLine="720"/>
+        <w:rPr>
+          <w:rFonts w:ascii="Georgia" w:eastAsia="Times New Roman" w:hAnsi="Georgia" w:cs="Times New Roman"/>
+          <w:color w:val="000000"/>
+          <w:kern w:val="0"/>
+          <w:sz w:val="24"/>
+          <w:szCs w:val="24"/>
+          <w14:ligatures w14:val="none"/>
+        </w:rPr>
+      </w:pPr>
+      <w:r>
+        <w:rPr>
+          <w:rFonts w:ascii="Georgia" w:eastAsia="Times New Roman" w:hAnsi="Georgia" w:cs="Times New Roman"/>
+          <w:color w:val="000000"/>
+          <w:kern w:val="0"/>
+          <w:sz w:val="24"/>
+          <w:szCs w:val="24"/>
+          <w14:ligatures w14:val="none"/>
+        </w:rPr>
+        <w:t xml:space="preserve">A typical strategy is the polarity score-based label approach, which determines the sentiment of a text based on the polarity score of the words it includes. Although this method has the advantage of being simple and </w:t>
+      </w:r>
+      <w:r>
+        <w:rPr>
+          <w:rFonts w:ascii="Georgia" w:eastAsia="Times New Roman" w:hAnsi="Georgia" w:cs="Times New Roman"/>
+          <w:color w:val="000000"/>
+          <w:kern w:val="0"/>
+          <w:sz w:val="24"/>
+          <w:szCs w:val="24"/>
+          <w14:ligatures w14:val="none"/>
+        </w:rPr>
+        <w:lastRenderedPageBreak/>
+        <w:t>automated, it might not always be able to capture the subtleties and context-dependent aspects of sentiment expression. Active learning-based labeling was also used, which involves iteratively choosing the most informative samples for labeling and including them in the labeled dataset, to overcome this constraint. With this strategy, the model can gain knowledge from the most pertinent samples and enhance its performance over time.</w:t>
+      </w:r>
+    </w:p>
+    <w:p>
+      <w:pPr>
+        <w:spacing w:after="0" w:line="276" w:lineRule="auto"/>
+        <w:ind w:left="720" w:firstLine="720"/>
+        <w:rPr>
+          <w:rFonts w:ascii="Georgia" w:eastAsia="Times New Roman" w:hAnsi="Georgia" w:cs="Times New Roman"/>
+          <w:color w:val="000000"/>
+          <w:kern w:val="0"/>
+          <w:sz w:val="24"/>
+          <w:szCs w:val="24"/>
+          <w14:ligatures w14:val="none"/>
+        </w:rPr>
+      </w:pPr>
+      <w:r>
+        <w:rPr>
+          <w:rFonts w:ascii="Georgia" w:eastAsia="Times New Roman" w:hAnsi="Georgia" w:cs="Times New Roman"/>
+          <w:color w:val="000000"/>
+          <w:kern w:val="0"/>
+          <w:sz w:val="24"/>
+          <w:szCs w:val="24"/>
+          <w14:ligatures w14:val="none"/>
+        </w:rPr>
+        <w:t>Lastly, an emoji-based categorization method was used, which entailed classifying assessments into five groups according to the presence of particular emoticons in the review text: Efficacy, Satisfaction, Uncertainty, Dissatisfaction, and Side Effects. This method has the benefit of being simple to understand and straightforward, but it also takes a lot of human labor to find the appropriate emoticons and categories the assessments.</w:t>
+      </w:r>
+    </w:p>
+    <w:p>
+      <w:pPr>
+        <w:spacing w:after="0" w:line="276" w:lineRule="auto"/>
+        <w:ind w:left="720" w:firstLine="720"/>
+        <w:rPr>
+          <w:rFonts w:ascii="Georgia" w:eastAsia="Times New Roman" w:hAnsi="Georgia" w:cs="Times New Roman"/>
+          <w:color w:val="000000"/>
+          <w:kern w:val="0"/>
+          <w:sz w:val="24"/>
+          <w:szCs w:val="24"/>
+          <w14:ligatures w14:val="none"/>
+        </w:rPr>
+      </w:pPr>
+      <w:r>
+        <w:rPr>
+          <w:rFonts w:ascii="Georgia" w:eastAsia="Times New Roman" w:hAnsi="Georgia" w:cs="Times New Roman"/>
+          <w:color w:val="000000"/>
+          <w:kern w:val="0"/>
+          <w:sz w:val="24"/>
+          <w:szCs w:val="24"/>
+          <w14:ligatures w14:val="none"/>
+        </w:rPr>
+        <w:t>In order to produce a more robust and trustworthy sentiment labelling, an ensemble learning technique was employed, combining the output of three labelling algorithms. This strategy can improve the accuracy and generalizability of the emotion labels by using the benefits of each unique methodology and compensating for its drawbacks.</w:t>
+      </w:r>
+    </w:p>
+    <w:p>
+      <w:pPr>
+        <w:spacing w:after="0" w:line="276" w:lineRule="auto"/>
+        <w:ind w:left="720" w:firstLine="720"/>
+        <w:rPr>
+          <w:rFonts w:ascii="Georgia" w:eastAsia="Times New Roman" w:hAnsi="Georgia" w:cs="Times New Roman"/>
+          <w:color w:val="000000"/>
+          <w:kern w:val="0"/>
+          <w:sz w:val="24"/>
+          <w:szCs w:val="24"/>
+          <w14:ligatures w14:val="none"/>
+        </w:rPr>
+      </w:pPr>
+      <w:r>
+        <w:rPr>
+          <w:rFonts w:ascii="Georgia" w:eastAsia="Times New Roman" w:hAnsi="Georgia" w:cs="Times New Roman"/>
+          <w:b/>
+          <w:bCs/>
+          <w:color w:val="000000"/>
+          <w:kern w:val="0"/>
+          <w:sz w:val="24"/>
+          <w:szCs w:val="24"/>
+          <w14:ligatures w14:val="none"/>
+        </w:rPr>
+        <w:t>Polarity Score-Based Label:</w:t>
+      </w:r>
+    </w:p>
+    <w:p>
+      <w:pPr>
+        <w:spacing w:after="0" w:line="276" w:lineRule="auto"/>
+        <w:ind w:left="720" w:firstLine="720"/>
+        <w:rPr>
+          <w:rFonts w:ascii="Georgia" w:eastAsia="Times New Roman" w:hAnsi="Georgia" w:cs="Times New Roman"/>
+          <w:color w:val="000000"/>
+          <w:kern w:val="0"/>
+          <w:sz w:val="24"/>
+          <w:szCs w:val="24"/>
+          <w14:ligatures w14:val="none"/>
+        </w:rPr>
+      </w:pPr>
+      <w:r>
+        <w:rPr>
+          <w:rFonts w:ascii="Georgia" w:eastAsia="Times New Roman" w:hAnsi="Georgia" w:cs="Times New Roman"/>
+          <w:color w:val="000000"/>
+          <w:kern w:val="0"/>
+          <w:sz w:val="24"/>
+          <w:szCs w:val="24"/>
+          <w14:ligatures w14:val="none"/>
+        </w:rPr>
+        <w:t>The collected reviews were initially labelled using a polarity score-based approach. The VADER (Valence Aware Dictionary and Sentiment Reasoner) tool was used to determine the polarity score for each review. Based on the polarity score, reviews were categorized into one of five groups: efficacy, contentment, uncertainty, dissatisfaction, or side effects. Reviews were categorized as effective or fulfilling based on their high polarity score, and unsatisfactory or having unwanted side effects based on their low polarity score. Reviews with a neutral polarity rating were classified as uncertain. This approach made it quick and simple to label the reviews, but it wasn't always able to properly capture their intricacies.</w:t>
+      </w:r>
+    </w:p>
+    <w:p>
+      <w:pPr>
+        <w:spacing w:after="0" w:line="276" w:lineRule="auto"/>
+        <w:ind w:left="720" w:firstLine="720"/>
+        <w:rPr>
+          <w:rFonts w:ascii="Georgia" w:eastAsia="Times New Roman" w:hAnsi="Georgia" w:cs="Times New Roman"/>
+          <w:b/>
+          <w:bCs/>
+          <w:color w:val="000000"/>
+          <w:kern w:val="0"/>
+          <w:sz w:val="24"/>
+          <w:szCs w:val="24"/>
+          <w14:ligatures w14:val="none"/>
+        </w:rPr>
+      </w:pPr>
+      <w:r>
+        <w:rPr>
+          <w:rFonts w:ascii="Georgia" w:eastAsia="Times New Roman" w:hAnsi="Georgia" w:cs="Times New Roman"/>
+          <w:b/>
+          <w:bCs/>
+          <w:color w:val="000000"/>
+          <w:kern w:val="0"/>
+          <w:sz w:val="24"/>
+          <w:szCs w:val="24"/>
+          <w14:ligatures w14:val="none"/>
+        </w:rPr>
+        <w:t>Active Learning-Based Label:</w:t>
+      </w:r>
+    </w:p>
+    <w:p>
+      <w:pPr>
+        <w:spacing w:after="0" w:line="276" w:lineRule="auto"/>
+        <w:ind w:left="720" w:firstLine="720"/>
+        <w:rPr>
+          <w:rFonts w:ascii="Georgia" w:eastAsia="Times New Roman" w:hAnsi="Georgia" w:cs="Times New Roman"/>
+          <w:color w:val="000000"/>
+          <w:kern w:val="0"/>
+          <w:sz w:val="24"/>
+          <w:szCs w:val="24"/>
+          <w14:ligatures w14:val="none"/>
+        </w:rPr>
+      </w:pPr>
+      <w:r>
+        <w:rPr>
+          <w:rFonts w:ascii="Georgia" w:eastAsia="Times New Roman" w:hAnsi="Georgia" w:cs="Times New Roman"/>
+          <w:color w:val="000000"/>
+          <w:kern w:val="0"/>
+          <w:sz w:val="24"/>
+          <w:szCs w:val="24"/>
+          <w14:ligatures w14:val="none"/>
+        </w:rPr>
+        <w:t>The data was split into labeled (star rating score) and unlabeled sets to facilitate this process. Logistic regression, random forest, and gradient boosting classifiers from the scikit-learn package were then utilized to train and test the models. More specifically, the labeled data was vectorized using TF-IDF vectorization, an active learner was initialized, and the most ambiguous samples were chosen for labeling using the uncertainty sampling technique. The selected samples were then labeled, added to the labeled set, and uncertainty scores for the selected samples were calculated. This procedure was repeated in other contexts. The model was then trained using this freshly labeled data after vectorization of the labeled data. The test data and the remaining unlabeled data had their labels predicted using the trained model. The summary of accuracy for different settings is shown in table 1.</w:t>
+      </w:r>
     </w:p>
     <w:tbl>
       <w:tblPr>
@@ -798,8 +504,7 @@
       <w:tr>
         <w:tc>
           <w:tcPr>
-            <w:tcW w:w="1136" w:type="dxa"/>
-            <w:vAlign w:val="center"/>
+            <w:tcW w:w="1131" w:type="dxa"/>
           </w:tcPr>
           <w:p>
             <w:pPr>
@@ -827,14 +532,14 @@
                 <w:szCs w:val="24"/>
                 <w14:ligatures w14:val="none"/>
               </w:rPr>
+              <w:lastRenderedPageBreak/>
               <w:t>Setting</w:t>
             </w:r>
           </w:p>
         </w:tc>
         <w:tc>
           <w:tcPr>
-            <w:tcW w:w="2933" w:type="dxa"/>
-            <w:vAlign w:val="center"/>
+            <w:tcW w:w="2753" w:type="dxa"/>
           </w:tcPr>
           <w:p>
             <w:pPr>
@@ -869,7 +574,6 @@
         <w:tc>
           <w:tcPr>
             <w:tcW w:w="1445" w:type="dxa"/>
-            <w:vAlign w:val="center"/>
           </w:tcPr>
           <w:p>
             <w:pPr>
@@ -903,8 +607,7 @@
         </w:tc>
         <w:tc>
           <w:tcPr>
-            <w:tcW w:w="1146" w:type="dxa"/>
-            <w:vAlign w:val="center"/>
+            <w:tcW w:w="1404" w:type="dxa"/>
           </w:tcPr>
           <w:p>
             <w:pPr>
@@ -938,8 +641,7 @@
         </w:tc>
         <w:tc>
           <w:tcPr>
-            <w:tcW w:w="1975" w:type="dxa"/>
-            <w:vAlign w:val="center"/>
+            <w:tcW w:w="1902" w:type="dxa"/>
           </w:tcPr>
           <w:p>
             <w:pPr>
@@ -975,9 +677,8 @@
       <w:tr>
         <w:tc>
           <w:tcPr>
-            <w:tcW w:w="1136" w:type="dxa"/>
+            <w:tcW w:w="1131" w:type="dxa"/>
             <w:vMerge w:val="restart"/>
-            <w:vAlign w:val="center"/>
           </w:tcPr>
           <w:p>
             <w:pPr>
@@ -1007,8 +708,7 @@
         </w:tc>
         <w:tc>
           <w:tcPr>
-            <w:tcW w:w="2933" w:type="dxa"/>
-            <w:vAlign w:val="center"/>
+            <w:tcW w:w="2753" w:type="dxa"/>
           </w:tcPr>
           <w:p>
             <w:pPr>
@@ -1040,7 +740,6 @@
           <w:tcPr>
             <w:tcW w:w="1445" w:type="dxa"/>
             <w:vMerge w:val="restart"/>
-            <w:vAlign w:val="center"/>
           </w:tcPr>
           <w:p>
             <w:pPr>
@@ -1070,9 +769,8 @@
         </w:tc>
         <w:tc>
           <w:tcPr>
-            <w:tcW w:w="1146" w:type="dxa"/>
+            <w:tcW w:w="1404" w:type="dxa"/>
             <w:vMerge w:val="restart"/>
-            <w:vAlign w:val="center"/>
           </w:tcPr>
           <w:p>
             <w:pPr>
@@ -1102,8 +800,7 @@
         </w:tc>
         <w:tc>
           <w:tcPr>
-            <w:tcW w:w="1975" w:type="dxa"/>
-            <w:vAlign w:val="center"/>
+            <w:tcW w:w="1902" w:type="dxa"/>
           </w:tcPr>
           <w:p>
             <w:pPr>
@@ -1135,29 +832,27 @@
       <w:tr>
         <w:tc>
           <w:tcPr>
-            <w:tcW w:w="1136" w:type="dxa"/>
+            <w:tcW w:w="1131" w:type="dxa"/>
             <w:vMerge/>
-            <w:vAlign w:val="center"/>
-          </w:tcPr>
-          <w:p>
-            <w:pPr>
-              <w:spacing w:before="300" w:after="300" w:line="276" w:lineRule="auto"/>
-              <w:jc w:val="center"/>
-              <w:rPr>
-                <w:rFonts w:ascii="Georgia" w:eastAsia="Times New Roman" w:hAnsi="Georgia" w:cs="Times New Roman"/>
-                <w:color w:val="000000"/>
-                <w:kern w:val="0"/>
-                <w:sz w:val="24"/>
-                <w:szCs w:val="24"/>
-                <w14:ligatures w14:val="none"/>
-              </w:rPr>
-            </w:pPr>
-          </w:p>
-        </w:tc>
-        <w:tc>
-          <w:tcPr>
-            <w:tcW w:w="2933" w:type="dxa"/>
-            <w:vAlign w:val="center"/>
+          </w:tcPr>
+          <w:p>
+            <w:pPr>
+              <w:spacing w:before="300" w:after="300" w:line="276" w:lineRule="auto"/>
+              <w:jc w:val="center"/>
+              <w:rPr>
+                <w:rFonts w:ascii="Georgia" w:eastAsia="Times New Roman" w:hAnsi="Georgia" w:cs="Times New Roman"/>
+                <w:color w:val="000000"/>
+                <w:kern w:val="0"/>
+                <w:sz w:val="24"/>
+                <w:szCs w:val="24"/>
+                <w14:ligatures w14:val="none"/>
+              </w:rPr>
+            </w:pPr>
+          </w:p>
+        </w:tc>
+        <w:tc>
+          <w:tcPr>
+            <w:tcW w:w="2753" w:type="dxa"/>
           </w:tcPr>
           <w:p>
             <w:pPr>
@@ -1189,48 +884,45 @@
           <w:tcPr>
             <w:tcW w:w="1445" w:type="dxa"/>
             <w:vMerge/>
-            <w:vAlign w:val="center"/>
-          </w:tcPr>
-          <w:p>
-            <w:pPr>
-              <w:spacing w:before="300" w:after="300" w:line="276" w:lineRule="auto"/>
-              <w:jc w:val="center"/>
-              <w:rPr>
-                <w:rFonts w:ascii="Georgia" w:eastAsia="Times New Roman" w:hAnsi="Georgia" w:cs="Times New Roman"/>
-                <w:color w:val="000000"/>
-                <w:kern w:val="0"/>
-                <w:sz w:val="24"/>
-                <w:szCs w:val="24"/>
-                <w14:ligatures w14:val="none"/>
-              </w:rPr>
-            </w:pPr>
-          </w:p>
-        </w:tc>
-        <w:tc>
-          <w:tcPr>
-            <w:tcW w:w="1146" w:type="dxa"/>
+          </w:tcPr>
+          <w:p>
+            <w:pPr>
+              <w:spacing w:before="300" w:after="300" w:line="276" w:lineRule="auto"/>
+              <w:jc w:val="center"/>
+              <w:rPr>
+                <w:rFonts w:ascii="Georgia" w:eastAsia="Times New Roman" w:hAnsi="Georgia" w:cs="Times New Roman"/>
+                <w:color w:val="000000"/>
+                <w:kern w:val="0"/>
+                <w:sz w:val="24"/>
+                <w:szCs w:val="24"/>
+                <w14:ligatures w14:val="none"/>
+              </w:rPr>
+            </w:pPr>
+          </w:p>
+        </w:tc>
+        <w:tc>
+          <w:tcPr>
+            <w:tcW w:w="1404" w:type="dxa"/>
             <w:vMerge/>
-            <w:vAlign w:val="center"/>
-          </w:tcPr>
-          <w:p>
-            <w:pPr>
-              <w:spacing w:before="300" w:after="300" w:line="276" w:lineRule="auto"/>
-              <w:jc w:val="center"/>
-              <w:rPr>
-                <w:rFonts w:ascii="Georgia" w:eastAsia="Times New Roman" w:hAnsi="Georgia" w:cs="Times New Roman"/>
-                <w:color w:val="000000"/>
-                <w:kern w:val="0"/>
-                <w:sz w:val="24"/>
-                <w:szCs w:val="24"/>
-                <w14:ligatures w14:val="none"/>
-              </w:rPr>
-            </w:pPr>
-          </w:p>
-        </w:tc>
-        <w:tc>
-          <w:tcPr>
-            <w:tcW w:w="1975" w:type="dxa"/>
-            <w:vAlign w:val="center"/>
+          </w:tcPr>
+          <w:p>
+            <w:pPr>
+              <w:spacing w:before="300" w:after="300" w:line="276" w:lineRule="auto"/>
+              <w:jc w:val="center"/>
+              <w:rPr>
+                <w:rFonts w:ascii="Georgia" w:eastAsia="Times New Roman" w:hAnsi="Georgia" w:cs="Times New Roman"/>
+                <w:color w:val="000000"/>
+                <w:kern w:val="0"/>
+                <w:sz w:val="24"/>
+                <w:szCs w:val="24"/>
+                <w14:ligatures w14:val="none"/>
+              </w:rPr>
+            </w:pPr>
+          </w:p>
+        </w:tc>
+        <w:tc>
+          <w:tcPr>
+            <w:tcW w:w="1902" w:type="dxa"/>
           </w:tcPr>
           <w:p>
             <w:pPr>
@@ -1262,29 +954,27 @@
       <w:tr>
         <w:tc>
           <w:tcPr>
-            <w:tcW w:w="1136" w:type="dxa"/>
+            <w:tcW w:w="1131" w:type="dxa"/>
             <w:vMerge/>
-            <w:vAlign w:val="center"/>
-          </w:tcPr>
-          <w:p>
-            <w:pPr>
-              <w:spacing w:before="300" w:after="300" w:line="276" w:lineRule="auto"/>
-              <w:jc w:val="center"/>
-              <w:rPr>
-                <w:rFonts w:ascii="Georgia" w:eastAsia="Times New Roman" w:hAnsi="Georgia" w:cs="Times New Roman"/>
-                <w:color w:val="000000"/>
-                <w:kern w:val="0"/>
-                <w:sz w:val="24"/>
-                <w:szCs w:val="24"/>
-                <w14:ligatures w14:val="none"/>
-              </w:rPr>
-            </w:pPr>
-          </w:p>
-        </w:tc>
-        <w:tc>
-          <w:tcPr>
-            <w:tcW w:w="2933" w:type="dxa"/>
-            <w:vAlign w:val="center"/>
+          </w:tcPr>
+          <w:p>
+            <w:pPr>
+              <w:spacing w:before="300" w:after="300" w:line="276" w:lineRule="auto"/>
+              <w:jc w:val="center"/>
+              <w:rPr>
+                <w:rFonts w:ascii="Georgia" w:eastAsia="Times New Roman" w:hAnsi="Georgia" w:cs="Times New Roman"/>
+                <w:color w:val="000000"/>
+                <w:kern w:val="0"/>
+                <w:sz w:val="24"/>
+                <w:szCs w:val="24"/>
+                <w14:ligatures w14:val="none"/>
+              </w:rPr>
+            </w:pPr>
+          </w:p>
+        </w:tc>
+        <w:tc>
+          <w:tcPr>
+            <w:tcW w:w="2753" w:type="dxa"/>
           </w:tcPr>
           <w:p>
             <w:pPr>
@@ -1316,48 +1006,45 @@
           <w:tcPr>
             <w:tcW w:w="1445" w:type="dxa"/>
             <w:vMerge/>
-            <w:vAlign w:val="center"/>
-          </w:tcPr>
-          <w:p>
-            <w:pPr>
-              <w:spacing w:before="300" w:after="300" w:line="276" w:lineRule="auto"/>
-              <w:jc w:val="center"/>
-              <w:rPr>
-                <w:rFonts w:ascii="Georgia" w:eastAsia="Times New Roman" w:hAnsi="Georgia" w:cs="Times New Roman"/>
-                <w:color w:val="000000"/>
-                <w:kern w:val="0"/>
-                <w:sz w:val="24"/>
-                <w:szCs w:val="24"/>
-                <w14:ligatures w14:val="none"/>
-              </w:rPr>
-            </w:pPr>
-          </w:p>
-        </w:tc>
-        <w:tc>
-          <w:tcPr>
-            <w:tcW w:w="1146" w:type="dxa"/>
+          </w:tcPr>
+          <w:p>
+            <w:pPr>
+              <w:spacing w:before="300" w:after="300" w:line="276" w:lineRule="auto"/>
+              <w:jc w:val="center"/>
+              <w:rPr>
+                <w:rFonts w:ascii="Georgia" w:eastAsia="Times New Roman" w:hAnsi="Georgia" w:cs="Times New Roman"/>
+                <w:color w:val="000000"/>
+                <w:kern w:val="0"/>
+                <w:sz w:val="24"/>
+                <w:szCs w:val="24"/>
+                <w14:ligatures w14:val="none"/>
+              </w:rPr>
+            </w:pPr>
+          </w:p>
+        </w:tc>
+        <w:tc>
+          <w:tcPr>
+            <w:tcW w:w="1404" w:type="dxa"/>
             <w:vMerge/>
-            <w:vAlign w:val="center"/>
-          </w:tcPr>
-          <w:p>
-            <w:pPr>
-              <w:spacing w:before="300" w:after="300" w:line="276" w:lineRule="auto"/>
-              <w:jc w:val="center"/>
-              <w:rPr>
-                <w:rFonts w:ascii="Georgia" w:eastAsia="Times New Roman" w:hAnsi="Georgia" w:cs="Times New Roman"/>
-                <w:color w:val="000000"/>
-                <w:kern w:val="0"/>
-                <w:sz w:val="24"/>
-                <w:szCs w:val="24"/>
-                <w14:ligatures w14:val="none"/>
-              </w:rPr>
-            </w:pPr>
-          </w:p>
-        </w:tc>
-        <w:tc>
-          <w:tcPr>
-            <w:tcW w:w="1975" w:type="dxa"/>
-            <w:vAlign w:val="center"/>
+          </w:tcPr>
+          <w:p>
+            <w:pPr>
+              <w:spacing w:before="300" w:after="300" w:line="276" w:lineRule="auto"/>
+              <w:jc w:val="center"/>
+              <w:rPr>
+                <w:rFonts w:ascii="Georgia" w:eastAsia="Times New Roman" w:hAnsi="Georgia" w:cs="Times New Roman"/>
+                <w:color w:val="000000"/>
+                <w:kern w:val="0"/>
+                <w:sz w:val="24"/>
+                <w:szCs w:val="24"/>
+                <w14:ligatures w14:val="none"/>
+              </w:rPr>
+            </w:pPr>
+          </w:p>
+        </w:tc>
+        <w:tc>
+          <w:tcPr>
+            <w:tcW w:w="1902" w:type="dxa"/>
           </w:tcPr>
           <w:p>
             <w:pPr>
@@ -1389,9 +1076,8 @@
       <w:tr>
         <w:tc>
           <w:tcPr>
-            <w:tcW w:w="1136" w:type="dxa"/>
+            <w:tcW w:w="1131" w:type="dxa"/>
             <w:vMerge w:val="restart"/>
-            <w:vAlign w:val="center"/>
           </w:tcPr>
           <w:p>
             <w:pPr>
@@ -1421,8 +1107,7 @@
         </w:tc>
         <w:tc>
           <w:tcPr>
-            <w:tcW w:w="2933" w:type="dxa"/>
-            <w:vAlign w:val="center"/>
+            <w:tcW w:w="2753" w:type="dxa"/>
           </w:tcPr>
           <w:p>
             <w:pPr>
@@ -1454,7 +1139,6 @@
           <w:tcPr>
             <w:tcW w:w="1445" w:type="dxa"/>
             <w:vMerge w:val="restart"/>
-            <w:vAlign w:val="center"/>
           </w:tcPr>
           <w:p>
             <w:pPr>
@@ -1484,9 +1168,8 @@
         </w:tc>
         <w:tc>
           <w:tcPr>
-            <w:tcW w:w="1146" w:type="dxa"/>
+            <w:tcW w:w="1404" w:type="dxa"/>
             <w:vMerge w:val="restart"/>
-            <w:vAlign w:val="center"/>
           </w:tcPr>
           <w:p>
             <w:pPr>
@@ -1516,8 +1199,7 @@
         </w:tc>
         <w:tc>
           <w:tcPr>
-            <w:tcW w:w="1975" w:type="dxa"/>
-            <w:vAlign w:val="center"/>
+            <w:tcW w:w="1902" w:type="dxa"/>
           </w:tcPr>
           <w:p>
             <w:pPr>
@@ -1549,29 +1231,27 @@
       <w:tr>
         <w:tc>
           <w:tcPr>
-            <w:tcW w:w="1136" w:type="dxa"/>
+            <w:tcW w:w="1131" w:type="dxa"/>
             <w:vMerge/>
-            <w:vAlign w:val="center"/>
-          </w:tcPr>
-          <w:p>
-            <w:pPr>
-              <w:spacing w:before="300" w:after="300" w:line="276" w:lineRule="auto"/>
-              <w:jc w:val="center"/>
-              <w:rPr>
-                <w:rFonts w:ascii="Georgia" w:eastAsia="Times New Roman" w:hAnsi="Georgia" w:cs="Times New Roman"/>
-                <w:color w:val="000000"/>
-                <w:kern w:val="0"/>
-                <w:sz w:val="24"/>
-                <w:szCs w:val="24"/>
-                <w14:ligatures w14:val="none"/>
-              </w:rPr>
-            </w:pPr>
-          </w:p>
-        </w:tc>
-        <w:tc>
-          <w:tcPr>
-            <w:tcW w:w="2933" w:type="dxa"/>
-            <w:vAlign w:val="center"/>
+          </w:tcPr>
+          <w:p>
+            <w:pPr>
+              <w:spacing w:before="300" w:after="300" w:line="276" w:lineRule="auto"/>
+              <w:jc w:val="center"/>
+              <w:rPr>
+                <w:rFonts w:ascii="Georgia" w:eastAsia="Times New Roman" w:hAnsi="Georgia" w:cs="Times New Roman"/>
+                <w:color w:val="000000"/>
+                <w:kern w:val="0"/>
+                <w:sz w:val="24"/>
+                <w:szCs w:val="24"/>
+                <w14:ligatures w14:val="none"/>
+              </w:rPr>
+            </w:pPr>
+          </w:p>
+        </w:tc>
+        <w:tc>
+          <w:tcPr>
+            <w:tcW w:w="2753" w:type="dxa"/>
           </w:tcPr>
           <w:p>
             <w:pPr>
@@ -1603,48 +1283,45 @@
           <w:tcPr>
             <w:tcW w:w="1445" w:type="dxa"/>
             <w:vMerge/>
-            <w:vAlign w:val="center"/>
-          </w:tcPr>
-          <w:p>
-            <w:pPr>
-              <w:spacing w:before="300" w:after="300" w:line="276" w:lineRule="auto"/>
-              <w:jc w:val="center"/>
-              <w:rPr>
-                <w:rFonts w:ascii="Georgia" w:eastAsia="Times New Roman" w:hAnsi="Georgia" w:cs="Times New Roman"/>
-                <w:color w:val="000000"/>
-                <w:kern w:val="0"/>
-                <w:sz w:val="24"/>
-                <w:szCs w:val="24"/>
-                <w14:ligatures w14:val="none"/>
-              </w:rPr>
-            </w:pPr>
-          </w:p>
-        </w:tc>
-        <w:tc>
-          <w:tcPr>
-            <w:tcW w:w="1146" w:type="dxa"/>
+          </w:tcPr>
+          <w:p>
+            <w:pPr>
+              <w:spacing w:before="300" w:after="300" w:line="276" w:lineRule="auto"/>
+              <w:jc w:val="center"/>
+              <w:rPr>
+                <w:rFonts w:ascii="Georgia" w:eastAsia="Times New Roman" w:hAnsi="Georgia" w:cs="Times New Roman"/>
+                <w:color w:val="000000"/>
+                <w:kern w:val="0"/>
+                <w:sz w:val="24"/>
+                <w:szCs w:val="24"/>
+                <w14:ligatures w14:val="none"/>
+              </w:rPr>
+            </w:pPr>
+          </w:p>
+        </w:tc>
+        <w:tc>
+          <w:tcPr>
+            <w:tcW w:w="1404" w:type="dxa"/>
             <w:vMerge/>
-            <w:vAlign w:val="center"/>
-          </w:tcPr>
-          <w:p>
-            <w:pPr>
-              <w:spacing w:before="300" w:after="300" w:line="276" w:lineRule="auto"/>
-              <w:jc w:val="center"/>
-              <w:rPr>
-                <w:rFonts w:ascii="Georgia" w:eastAsia="Times New Roman" w:hAnsi="Georgia" w:cs="Times New Roman"/>
-                <w:color w:val="000000"/>
-                <w:kern w:val="0"/>
-                <w:sz w:val="24"/>
-                <w:szCs w:val="24"/>
-                <w14:ligatures w14:val="none"/>
-              </w:rPr>
-            </w:pPr>
-          </w:p>
-        </w:tc>
-        <w:tc>
-          <w:tcPr>
-            <w:tcW w:w="1975" w:type="dxa"/>
-            <w:vAlign w:val="center"/>
+          </w:tcPr>
+          <w:p>
+            <w:pPr>
+              <w:spacing w:before="300" w:after="300" w:line="276" w:lineRule="auto"/>
+              <w:jc w:val="center"/>
+              <w:rPr>
+                <w:rFonts w:ascii="Georgia" w:eastAsia="Times New Roman" w:hAnsi="Georgia" w:cs="Times New Roman"/>
+                <w:color w:val="000000"/>
+                <w:kern w:val="0"/>
+                <w:sz w:val="24"/>
+                <w:szCs w:val="24"/>
+                <w14:ligatures w14:val="none"/>
+              </w:rPr>
+            </w:pPr>
+          </w:p>
+        </w:tc>
+        <w:tc>
+          <w:tcPr>
+            <w:tcW w:w="1902" w:type="dxa"/>
           </w:tcPr>
           <w:p>
             <w:pPr>
@@ -1676,29 +1353,27 @@
       <w:tr>
         <w:tc>
           <w:tcPr>
-            <w:tcW w:w="1136" w:type="dxa"/>
+            <w:tcW w:w="1131" w:type="dxa"/>
             <w:vMerge/>
-            <w:vAlign w:val="center"/>
-          </w:tcPr>
-          <w:p>
-            <w:pPr>
-              <w:spacing w:before="300" w:after="300" w:line="276" w:lineRule="auto"/>
-              <w:jc w:val="center"/>
-              <w:rPr>
-                <w:rFonts w:ascii="Georgia" w:eastAsia="Times New Roman" w:hAnsi="Georgia" w:cs="Times New Roman"/>
-                <w:color w:val="000000"/>
-                <w:kern w:val="0"/>
-                <w:sz w:val="24"/>
-                <w:szCs w:val="24"/>
-                <w14:ligatures w14:val="none"/>
-              </w:rPr>
-            </w:pPr>
-          </w:p>
-        </w:tc>
-        <w:tc>
-          <w:tcPr>
-            <w:tcW w:w="2933" w:type="dxa"/>
-            <w:vAlign w:val="center"/>
+          </w:tcPr>
+          <w:p>
+            <w:pPr>
+              <w:spacing w:before="300" w:after="300" w:line="276" w:lineRule="auto"/>
+              <w:jc w:val="center"/>
+              <w:rPr>
+                <w:rFonts w:ascii="Georgia" w:eastAsia="Times New Roman" w:hAnsi="Georgia" w:cs="Times New Roman"/>
+                <w:color w:val="000000"/>
+                <w:kern w:val="0"/>
+                <w:sz w:val="24"/>
+                <w:szCs w:val="24"/>
+                <w14:ligatures w14:val="none"/>
+              </w:rPr>
+            </w:pPr>
+          </w:p>
+        </w:tc>
+        <w:tc>
+          <w:tcPr>
+            <w:tcW w:w="2753" w:type="dxa"/>
           </w:tcPr>
           <w:p>
             <w:pPr>
@@ -1730,48 +1405,45 @@
           <w:tcPr>
             <w:tcW w:w="1445" w:type="dxa"/>
             <w:vMerge/>
-            <w:vAlign w:val="center"/>
-          </w:tcPr>
-          <w:p>
-            <w:pPr>
-              <w:spacing w:before="300" w:after="300" w:line="276" w:lineRule="auto"/>
-              <w:jc w:val="center"/>
-              <w:rPr>
-                <w:rFonts w:ascii="Georgia" w:eastAsia="Times New Roman" w:hAnsi="Georgia" w:cs="Times New Roman"/>
-                <w:color w:val="000000"/>
-                <w:kern w:val="0"/>
-                <w:sz w:val="24"/>
-                <w:szCs w:val="24"/>
-                <w14:ligatures w14:val="none"/>
-              </w:rPr>
-            </w:pPr>
-          </w:p>
-        </w:tc>
-        <w:tc>
-          <w:tcPr>
-            <w:tcW w:w="1146" w:type="dxa"/>
+          </w:tcPr>
+          <w:p>
+            <w:pPr>
+              <w:spacing w:before="300" w:after="300" w:line="276" w:lineRule="auto"/>
+              <w:jc w:val="center"/>
+              <w:rPr>
+                <w:rFonts w:ascii="Georgia" w:eastAsia="Times New Roman" w:hAnsi="Georgia" w:cs="Times New Roman"/>
+                <w:color w:val="000000"/>
+                <w:kern w:val="0"/>
+                <w:sz w:val="24"/>
+                <w:szCs w:val="24"/>
+                <w14:ligatures w14:val="none"/>
+              </w:rPr>
+            </w:pPr>
+          </w:p>
+        </w:tc>
+        <w:tc>
+          <w:tcPr>
+            <w:tcW w:w="1404" w:type="dxa"/>
             <w:vMerge/>
-            <w:vAlign w:val="center"/>
-          </w:tcPr>
-          <w:p>
-            <w:pPr>
-              <w:spacing w:before="300" w:after="300" w:line="276" w:lineRule="auto"/>
-              <w:jc w:val="center"/>
-              <w:rPr>
-                <w:rFonts w:ascii="Georgia" w:eastAsia="Times New Roman" w:hAnsi="Georgia" w:cs="Times New Roman"/>
-                <w:color w:val="000000"/>
-                <w:kern w:val="0"/>
-                <w:sz w:val="24"/>
-                <w:szCs w:val="24"/>
-                <w14:ligatures w14:val="none"/>
-              </w:rPr>
-            </w:pPr>
-          </w:p>
-        </w:tc>
-        <w:tc>
-          <w:tcPr>
-            <w:tcW w:w="1975" w:type="dxa"/>
-            <w:vAlign w:val="center"/>
+          </w:tcPr>
+          <w:p>
+            <w:pPr>
+              <w:spacing w:before="300" w:after="300" w:line="276" w:lineRule="auto"/>
+              <w:jc w:val="center"/>
+              <w:rPr>
+                <w:rFonts w:ascii="Georgia" w:eastAsia="Times New Roman" w:hAnsi="Georgia" w:cs="Times New Roman"/>
+                <w:color w:val="000000"/>
+                <w:kern w:val="0"/>
+                <w:sz w:val="24"/>
+                <w:szCs w:val="24"/>
+                <w14:ligatures w14:val="none"/>
+              </w:rPr>
+            </w:pPr>
+          </w:p>
+        </w:tc>
+        <w:tc>
+          <w:tcPr>
+            <w:tcW w:w="1902" w:type="dxa"/>
           </w:tcPr>
           <w:p>
             <w:pPr>
@@ -1803,9 +1475,8 @@
       <w:tr>
         <w:tc>
           <w:tcPr>
-            <w:tcW w:w="1136" w:type="dxa"/>
+            <w:tcW w:w="1131" w:type="dxa"/>
             <w:vMerge w:val="restart"/>
-            <w:vAlign w:val="center"/>
           </w:tcPr>
           <w:p>
             <w:pPr>
@@ -1835,8 +1506,7 @@
         </w:tc>
         <w:tc>
           <w:tcPr>
-            <w:tcW w:w="2933" w:type="dxa"/>
-            <w:vAlign w:val="center"/>
+            <w:tcW w:w="2753" w:type="dxa"/>
           </w:tcPr>
           <w:p>
             <w:pPr>
@@ -1868,7 +1538,6 @@
           <w:tcPr>
             <w:tcW w:w="1445" w:type="dxa"/>
             <w:vMerge w:val="restart"/>
-            <w:vAlign w:val="center"/>
           </w:tcPr>
           <w:p>
             <w:pPr>
@@ -1898,9 +1567,8 @@
         </w:tc>
         <w:tc>
           <w:tcPr>
-            <w:tcW w:w="1146" w:type="dxa"/>
+            <w:tcW w:w="1404" w:type="dxa"/>
             <w:vMerge w:val="restart"/>
-            <w:vAlign w:val="center"/>
           </w:tcPr>
           <w:p>
             <w:pPr>
@@ -1930,8 +1598,7 @@
         </w:tc>
         <w:tc>
           <w:tcPr>
-            <w:tcW w:w="1975" w:type="dxa"/>
-            <w:vAlign w:val="center"/>
+            <w:tcW w:w="1902" w:type="dxa"/>
           </w:tcPr>
           <w:p>
             <w:pPr>
@@ -1963,29 +1630,27 @@
       <w:tr>
         <w:tc>
           <w:tcPr>
-            <w:tcW w:w="1136" w:type="dxa"/>
+            <w:tcW w:w="1131" w:type="dxa"/>
             <w:vMerge/>
-            <w:vAlign w:val="center"/>
-          </w:tcPr>
-          <w:p>
-            <w:pPr>
-              <w:spacing w:before="300" w:after="300" w:line="276" w:lineRule="auto"/>
-              <w:jc w:val="center"/>
-              <w:rPr>
-                <w:rFonts w:ascii="Georgia" w:eastAsia="Times New Roman" w:hAnsi="Georgia" w:cs="Times New Roman"/>
-                <w:color w:val="000000"/>
-                <w:kern w:val="0"/>
-                <w:sz w:val="24"/>
-                <w:szCs w:val="24"/>
-                <w14:ligatures w14:val="none"/>
-              </w:rPr>
-            </w:pPr>
-          </w:p>
-        </w:tc>
-        <w:tc>
-          <w:tcPr>
-            <w:tcW w:w="2933" w:type="dxa"/>
-            <w:vAlign w:val="center"/>
+          </w:tcPr>
+          <w:p>
+            <w:pPr>
+              <w:spacing w:before="300" w:after="300" w:line="276" w:lineRule="auto"/>
+              <w:jc w:val="center"/>
+              <w:rPr>
+                <w:rFonts w:ascii="Georgia" w:eastAsia="Times New Roman" w:hAnsi="Georgia" w:cs="Times New Roman"/>
+                <w:color w:val="000000"/>
+                <w:kern w:val="0"/>
+                <w:sz w:val="24"/>
+                <w:szCs w:val="24"/>
+                <w14:ligatures w14:val="none"/>
+              </w:rPr>
+            </w:pPr>
+          </w:p>
+        </w:tc>
+        <w:tc>
+          <w:tcPr>
+            <w:tcW w:w="2753" w:type="dxa"/>
           </w:tcPr>
           <w:p>
             <w:pPr>
@@ -2017,48 +1682,45 @@
           <w:tcPr>
             <w:tcW w:w="1445" w:type="dxa"/>
             <w:vMerge/>
-            <w:vAlign w:val="center"/>
-          </w:tcPr>
-          <w:p>
-            <w:pPr>
-              <w:spacing w:before="300" w:after="300" w:line="276" w:lineRule="auto"/>
-              <w:jc w:val="center"/>
-              <w:rPr>
-                <w:rFonts w:ascii="Georgia" w:eastAsia="Times New Roman" w:hAnsi="Georgia" w:cs="Times New Roman"/>
-                <w:color w:val="000000"/>
-                <w:kern w:val="0"/>
-                <w:sz w:val="24"/>
-                <w:szCs w:val="24"/>
-                <w14:ligatures w14:val="none"/>
-              </w:rPr>
-            </w:pPr>
-          </w:p>
-        </w:tc>
-        <w:tc>
-          <w:tcPr>
-            <w:tcW w:w="1146" w:type="dxa"/>
+          </w:tcPr>
+          <w:p>
+            <w:pPr>
+              <w:spacing w:before="300" w:after="300" w:line="276" w:lineRule="auto"/>
+              <w:jc w:val="center"/>
+              <w:rPr>
+                <w:rFonts w:ascii="Georgia" w:eastAsia="Times New Roman" w:hAnsi="Georgia" w:cs="Times New Roman"/>
+                <w:color w:val="000000"/>
+                <w:kern w:val="0"/>
+                <w:sz w:val="24"/>
+                <w:szCs w:val="24"/>
+                <w14:ligatures w14:val="none"/>
+              </w:rPr>
+            </w:pPr>
+          </w:p>
+        </w:tc>
+        <w:tc>
+          <w:tcPr>
+            <w:tcW w:w="1404" w:type="dxa"/>
             <w:vMerge/>
-            <w:vAlign w:val="center"/>
-          </w:tcPr>
-          <w:p>
-            <w:pPr>
-              <w:spacing w:before="300" w:after="300" w:line="276" w:lineRule="auto"/>
-              <w:jc w:val="center"/>
-              <w:rPr>
-                <w:rFonts w:ascii="Georgia" w:eastAsia="Times New Roman" w:hAnsi="Georgia" w:cs="Times New Roman"/>
-                <w:color w:val="000000"/>
-                <w:kern w:val="0"/>
-                <w:sz w:val="24"/>
-                <w:szCs w:val="24"/>
-                <w14:ligatures w14:val="none"/>
-              </w:rPr>
-            </w:pPr>
-          </w:p>
-        </w:tc>
-        <w:tc>
-          <w:tcPr>
-            <w:tcW w:w="1975" w:type="dxa"/>
-            <w:vAlign w:val="center"/>
+          </w:tcPr>
+          <w:p>
+            <w:pPr>
+              <w:spacing w:before="300" w:after="300" w:line="276" w:lineRule="auto"/>
+              <w:jc w:val="center"/>
+              <w:rPr>
+                <w:rFonts w:ascii="Georgia" w:eastAsia="Times New Roman" w:hAnsi="Georgia" w:cs="Times New Roman"/>
+                <w:color w:val="000000"/>
+                <w:kern w:val="0"/>
+                <w:sz w:val="24"/>
+                <w:szCs w:val="24"/>
+                <w14:ligatures w14:val="none"/>
+              </w:rPr>
+            </w:pPr>
+          </w:p>
+        </w:tc>
+        <w:tc>
+          <w:tcPr>
+            <w:tcW w:w="1902" w:type="dxa"/>
           </w:tcPr>
           <w:p>
             <w:pPr>
@@ -2090,29 +1752,27 @@
       <w:tr>
         <w:tc>
           <w:tcPr>
-            <w:tcW w:w="1136" w:type="dxa"/>
+            <w:tcW w:w="1131" w:type="dxa"/>
             <w:vMerge/>
-            <w:vAlign w:val="center"/>
-          </w:tcPr>
-          <w:p>
-            <w:pPr>
-              <w:spacing w:before="300" w:after="300" w:line="276" w:lineRule="auto"/>
-              <w:jc w:val="center"/>
-              <w:rPr>
-                <w:rFonts w:ascii="Georgia" w:eastAsia="Times New Roman" w:hAnsi="Georgia" w:cs="Times New Roman"/>
-                <w:color w:val="000000"/>
-                <w:kern w:val="0"/>
-                <w:sz w:val="24"/>
-                <w:szCs w:val="24"/>
-                <w14:ligatures w14:val="none"/>
-              </w:rPr>
-            </w:pPr>
-          </w:p>
-        </w:tc>
-        <w:tc>
-          <w:tcPr>
-            <w:tcW w:w="2933" w:type="dxa"/>
-            <w:vAlign w:val="center"/>
+          </w:tcPr>
+          <w:p>
+            <w:pPr>
+              <w:spacing w:before="300" w:after="300" w:line="276" w:lineRule="auto"/>
+              <w:jc w:val="center"/>
+              <w:rPr>
+                <w:rFonts w:ascii="Georgia" w:eastAsia="Times New Roman" w:hAnsi="Georgia" w:cs="Times New Roman"/>
+                <w:color w:val="000000"/>
+                <w:kern w:val="0"/>
+                <w:sz w:val="24"/>
+                <w:szCs w:val="24"/>
+                <w14:ligatures w14:val="none"/>
+              </w:rPr>
+            </w:pPr>
+          </w:p>
+        </w:tc>
+        <w:tc>
+          <w:tcPr>
+            <w:tcW w:w="2753" w:type="dxa"/>
           </w:tcPr>
           <w:p>
             <w:pPr>
@@ -2144,48 +1804,45 @@
           <w:tcPr>
             <w:tcW w:w="1445" w:type="dxa"/>
             <w:vMerge/>
-            <w:vAlign w:val="center"/>
-          </w:tcPr>
-          <w:p>
-            <w:pPr>
-              <w:spacing w:before="300" w:after="300" w:line="276" w:lineRule="auto"/>
-              <w:jc w:val="center"/>
-              <w:rPr>
-                <w:rFonts w:ascii="Georgia" w:eastAsia="Times New Roman" w:hAnsi="Georgia" w:cs="Times New Roman"/>
-                <w:color w:val="000000"/>
-                <w:kern w:val="0"/>
-                <w:sz w:val="24"/>
-                <w:szCs w:val="24"/>
-                <w14:ligatures w14:val="none"/>
-              </w:rPr>
-            </w:pPr>
-          </w:p>
-        </w:tc>
-        <w:tc>
-          <w:tcPr>
-            <w:tcW w:w="1146" w:type="dxa"/>
+          </w:tcPr>
+          <w:p>
+            <w:pPr>
+              <w:spacing w:before="300" w:after="300" w:line="276" w:lineRule="auto"/>
+              <w:jc w:val="center"/>
+              <w:rPr>
+                <w:rFonts w:ascii="Georgia" w:eastAsia="Times New Roman" w:hAnsi="Georgia" w:cs="Times New Roman"/>
+                <w:color w:val="000000"/>
+                <w:kern w:val="0"/>
+                <w:sz w:val="24"/>
+                <w:szCs w:val="24"/>
+                <w14:ligatures w14:val="none"/>
+              </w:rPr>
+            </w:pPr>
+          </w:p>
+        </w:tc>
+        <w:tc>
+          <w:tcPr>
+            <w:tcW w:w="1404" w:type="dxa"/>
             <w:vMerge/>
-            <w:vAlign w:val="center"/>
-          </w:tcPr>
-          <w:p>
-            <w:pPr>
-              <w:spacing w:before="300" w:after="300" w:line="276" w:lineRule="auto"/>
-              <w:jc w:val="center"/>
-              <w:rPr>
-                <w:rFonts w:ascii="Georgia" w:eastAsia="Times New Roman" w:hAnsi="Georgia" w:cs="Times New Roman"/>
-                <w:color w:val="000000"/>
-                <w:kern w:val="0"/>
-                <w:sz w:val="24"/>
-                <w:szCs w:val="24"/>
-                <w14:ligatures w14:val="none"/>
-              </w:rPr>
-            </w:pPr>
-          </w:p>
-        </w:tc>
-        <w:tc>
-          <w:tcPr>
-            <w:tcW w:w="1975" w:type="dxa"/>
-            <w:vAlign w:val="center"/>
+          </w:tcPr>
+          <w:p>
+            <w:pPr>
+              <w:spacing w:before="300" w:after="300" w:line="276" w:lineRule="auto"/>
+              <w:jc w:val="center"/>
+              <w:rPr>
+                <w:rFonts w:ascii="Georgia" w:eastAsia="Times New Roman" w:hAnsi="Georgia" w:cs="Times New Roman"/>
+                <w:color w:val="000000"/>
+                <w:kern w:val="0"/>
+                <w:sz w:val="24"/>
+                <w:szCs w:val="24"/>
+                <w14:ligatures w14:val="none"/>
+              </w:rPr>
+            </w:pPr>
+          </w:p>
+        </w:tc>
+        <w:tc>
+          <w:tcPr>
+            <w:tcW w:w="1902" w:type="dxa"/>
           </w:tcPr>
           <w:p>
             <w:pPr>
@@ -2218,340 +1875,330 @@
     </w:tbl>
     <w:p>
       <w:pPr>
-        <w:pStyle w:val="Caption"/>
-        <w:ind w:left="2880" w:firstLine="720"/>
-        <w:rPr>
-          <w:rFonts w:ascii="Georgia" w:eastAsia="Times New Roman" w:hAnsi="Georgia" w:cs="Arial"/>
-          <w:color w:val="auto"/>
+        <w:spacing w:after="0" w:line="276" w:lineRule="auto"/>
+        <w:ind w:left="720" w:firstLine="720"/>
+        <w:rPr>
+          <w:rFonts w:ascii="Georgia" w:eastAsia="Times New Roman" w:hAnsi="Georgia" w:cs="Times New Roman"/>
+          <w:i/>
+          <w:iCs/>
+          <w:color w:val="000000"/>
           <w:kern w:val="0"/>
           <w:sz w:val="24"/>
           <w:szCs w:val="24"/>
           <w14:ligatures w14:val="none"/>
         </w:rPr>
       </w:pPr>
-      <w:bookmarkStart w:id="0" w:name="_Toc130170513"/>
-      <w:r>
-        <w:rPr>
-          <w:rFonts w:ascii="Georgia" w:hAnsi="Georgia"/>
-          <w:color w:val="auto"/>
-        </w:rPr>
-        <w:t xml:space="preserve">Table </w:t>
-      </w:r>
-      <w:r>
-        <w:rPr>
-          <w:rFonts w:ascii="Georgia" w:hAnsi="Georgia"/>
-          <w:color w:val="auto"/>
-        </w:rPr>
-        <w:t>2</w:t>
-      </w:r>
-      <w:r>
-        <w:rPr>
-          <w:rFonts w:ascii="Georgia" w:hAnsi="Georgia"/>
-          <w:color w:val="auto"/>
-        </w:rPr>
-        <w:t>. Different Settings for Active Learning Method</w:t>
-      </w:r>
-      <w:bookmarkEnd w:id="0"/>
-    </w:p>
-    <w:p>
-      <w:pPr>
-        <w:pStyle w:val="ListParagraph"/>
-        <w:spacing w:before="240" w:after="0" w:line="276" w:lineRule="auto"/>
-        <w:jc w:val="both"/>
-        <w:rPr>
-          <w:rFonts w:ascii="Georgia" w:eastAsia="Times New Roman" w:hAnsi="Georgia" w:cs="Arial"/>
-          <w:b/>
-          <w:bCs/>
-          <w:color w:val="000000"/>
-          <w:kern w:val="0"/>
-          <w:sz w:val="24"/>
-          <w:szCs w:val="24"/>
-          <w14:ligatures w14:val="none"/>
-        </w:rPr>
-      </w:pPr>
-      <w:r>
-        <w:rPr>
-          <w:rFonts w:ascii="Georgia" w:eastAsia="Times New Roman" w:hAnsi="Georgia" w:cs="Arial"/>
-          <w:b/>
-          <w:bCs/>
-          <w:color w:val="000000"/>
-          <w:kern w:val="0"/>
-          <w:sz w:val="24"/>
-          <w:szCs w:val="24"/>
-          <w14:ligatures w14:val="none"/>
-        </w:rPr>
-        <w:t>Emoji-Based Labels:</w:t>
-      </w:r>
-    </w:p>
-    <w:p>
-      <w:pPr>
-        <w:spacing w:before="240" w:after="0" w:line="276" w:lineRule="auto"/>
-        <w:ind w:left="720" w:firstLine="720"/>
-        <w:rPr>
-          <w:rFonts w:ascii="Georgia" w:eastAsia="Times New Roman" w:hAnsi="Georgia" w:cs="Arial"/>
-          <w:color w:val="000000"/>
-          <w:kern w:val="0"/>
-          <w:sz w:val="24"/>
-          <w:szCs w:val="24"/>
-          <w14:ligatures w14:val="none"/>
-        </w:rPr>
-      </w:pPr>
-      <w:r>
-        <w:rPr>
-          <w:rFonts w:ascii="Georgia" w:eastAsia="Times New Roman" w:hAnsi="Georgia" w:cs="Arial"/>
-          <w:color w:val="000000"/>
-          <w:kern w:val="0"/>
-          <w:sz w:val="24"/>
-          <w:szCs w:val="24"/>
-          <w14:ligatures w14:val="none"/>
-        </w:rPr>
-        <w:lastRenderedPageBreak/>
-        <w:t>The third approach for labeling the reviews was emoji-based, where reviews were classified into five categories: Efficacy, Satisfaction, Uncertain, Dissatisfaction, and Side Effect. The process involved looping through the five classes and assigning the matching emoji as a label corresponding to its respective list. Many contradictory emojis were encountered, and decisions were made after carefully analyzing them against the review text.</w:t>
-      </w:r>
-      <w:r>
-        <w:rPr>
-          <w:rFonts w:ascii="Georgia" w:eastAsia="Times New Roman" w:hAnsi="Georgia" w:cs="Arial"/>
-          <w:color w:val="000000"/>
-          <w:kern w:val="0"/>
-          <w:sz w:val="24"/>
-          <w:szCs w:val="24"/>
-          <w14:ligatures w14:val="none"/>
-        </w:rPr>
-        <w:t xml:space="preserve"> </w:t>
-      </w:r>
-      <w:r>
-        <w:rPr>
-          <w:rFonts w:ascii="Georgia" w:eastAsia="Times New Roman" w:hAnsi="Georgia" w:cs="Arial"/>
-          <w:color w:val="000000"/>
-          <w:kern w:val="0"/>
-          <w:sz w:val="24"/>
-          <w:szCs w:val="24"/>
-          <w14:ligatures w14:val="none"/>
-        </w:rPr>
-        <w:t>Few examples are: “</w:t>
-      </w:r>
-      <w:r>
-        <w:rPr>
-          <w:rFonts w:ascii="Segoe UI Emoji" w:hAnsi="Segoe UI Emoji" w:cs="Segoe UI Emoji"/>
-        </w:rPr>
-        <w:t>🌵</w:t>
-      </w:r>
-      <w:r>
-        <w:rPr>
-          <w:rFonts w:ascii="Georgia" w:hAnsi="Georgia" w:cs="Segoe UI Emoji"/>
-        </w:rPr>
-        <w:t xml:space="preserve">” </w:t>
-      </w:r>
-      <w:r>
-        <w:rPr>
-          <w:rFonts w:ascii="Georgia" w:hAnsi="Georgia" w:cs="Segoe UI Emoji"/>
-          <w:sz w:val="24"/>
-          <w:szCs w:val="24"/>
-        </w:rPr>
-        <w:t>assigned to efficacy because corresponding reviews are very positive,</w:t>
-      </w:r>
-      <w:r>
-        <w:rPr>
-          <w:rFonts w:ascii="Georgia" w:eastAsia="Times New Roman" w:hAnsi="Georgia" w:cs="Arial"/>
-          <w:color w:val="000000"/>
-          <w:kern w:val="0"/>
-          <w:sz w:val="24"/>
-          <w:szCs w:val="24"/>
-          <w14:ligatures w14:val="none"/>
-        </w:rPr>
-        <w:t xml:space="preserve"> “</w:t>
-      </w:r>
-      <w:r>
-        <w:rPr>
-          <w:rFonts w:ascii="Segoe UI Emoji" w:hAnsi="Segoe UI Emoji" w:cs="Segoe UI Emoji"/>
-        </w:rPr>
-        <w:t>👀</w:t>
-      </w:r>
-      <w:r>
-        <w:rPr>
-          <w:rFonts w:ascii="Georgia" w:hAnsi="Georgia" w:cs="Segoe UI Emoji"/>
-        </w:rPr>
-        <w:t>”, “</w:t>
-      </w:r>
-      <w:r>
-        <w:rPr>
-          <w:rFonts w:ascii="Segoe UI Emoji" w:hAnsi="Segoe UI Emoji" w:cs="Segoe UI Emoji"/>
-        </w:rPr>
-        <w:t>💵</w:t>
-      </w:r>
-      <w:r>
-        <w:rPr>
-          <w:rFonts w:ascii="Georgia" w:hAnsi="Georgia" w:cs="Segoe UI Emoji"/>
-        </w:rPr>
-        <w:t>”, “</w:t>
-      </w:r>
-      <w:r>
-        <w:rPr>
-          <w:rFonts w:ascii="Segoe UI Emoji" w:hAnsi="Segoe UI Emoji" w:cs="Segoe UI Emoji"/>
-        </w:rPr>
-        <w:t>🙀</w:t>
-      </w:r>
-      <w:r>
-        <w:rPr>
-          <w:rFonts w:ascii="Georgia" w:hAnsi="Georgia" w:cs="Segoe UI Emoji"/>
-        </w:rPr>
-        <w:t>”, “</w:t>
-      </w:r>
-      <w:r>
-        <w:rPr>
-          <w:rFonts w:ascii="Segoe UI Emoji" w:hAnsi="Segoe UI Emoji" w:cs="Segoe UI Emoji"/>
-        </w:rPr>
-        <w:t>💧</w:t>
-      </w:r>
-      <w:r>
-        <w:rPr>
-          <w:rFonts w:ascii="Georgia" w:hAnsi="Georgia" w:cs="Segoe UI Emoji"/>
-        </w:rPr>
-        <w:t xml:space="preserve">”,” </w:t>
-      </w:r>
-      <w:r>
-        <w:rPr>
-          <w:rFonts w:ascii="Segoe UI Emoji" w:hAnsi="Segoe UI Emoji" w:cs="Segoe UI Emoji"/>
-        </w:rPr>
-        <w:t>🏽</w:t>
-      </w:r>
-      <w:r>
-        <w:rPr>
-          <w:rFonts w:ascii="Georgia" w:hAnsi="Georgia" w:cs="Segoe UI Emoji"/>
-        </w:rPr>
-        <w:t>”, “</w:t>
-      </w:r>
-      <w:r>
-        <w:rPr>
-          <w:rFonts w:ascii="Segoe UI Emoji" w:hAnsi="Segoe UI Emoji" w:cs="Segoe UI Emoji"/>
-        </w:rPr>
-        <w:t>🙉</w:t>
-      </w:r>
-      <w:r>
-        <w:rPr>
-          <w:rFonts w:ascii="Georgia" w:hAnsi="Georgia" w:cs="Segoe UI Emoji"/>
-        </w:rPr>
-        <w:t>”, “</w:t>
-      </w:r>
-      <w:r>
-        <w:rPr>
-          <w:rFonts w:ascii="Segoe UI Emoji" w:hAnsi="Segoe UI Emoji" w:cs="Segoe UI Emoji"/>
-        </w:rPr>
-        <w:t>⁉️</w:t>
-      </w:r>
-      <w:r>
-        <w:rPr>
-          <w:rFonts w:ascii="Georgia" w:hAnsi="Georgia" w:cs="Segoe UI Emoji"/>
-        </w:rPr>
-        <w:t>”, “</w:t>
-      </w:r>
-      <w:r>
-        <w:rPr>
-          <w:rFonts w:ascii="Segoe UI Emoji" w:hAnsi="Segoe UI Emoji" w:cs="Segoe UI Emoji"/>
-        </w:rPr>
-        <w:t>💦</w:t>
-      </w:r>
-      <w:r>
-        <w:rPr>
-          <w:rFonts w:ascii="Georgia" w:hAnsi="Georgia" w:cs="Segoe UI Emoji"/>
-        </w:rPr>
-        <w:t>”, “</w:t>
-      </w:r>
-      <w:r>
-        <w:rPr>
-          <w:rFonts w:ascii="Segoe UI Emoji" w:hAnsi="Segoe UI Emoji" w:cs="Segoe UI Emoji"/>
-        </w:rPr>
-        <w:t>🐒</w:t>
-      </w:r>
-      <w:r>
-        <w:rPr>
-          <w:rFonts w:ascii="Georgia" w:hAnsi="Georgia" w:cs="Segoe UI Emoji"/>
-        </w:rPr>
-        <w:t>”, “</w:t>
-      </w:r>
-      <w:r>
-        <w:rPr>
-          <w:rFonts w:ascii="Segoe UI Emoji" w:hAnsi="Segoe UI Emoji" w:cs="Segoe UI Emoji"/>
-        </w:rPr>
-        <w:t>💈</w:t>
-      </w:r>
-      <w:r>
-        <w:rPr>
-          <w:rFonts w:ascii="Georgia" w:hAnsi="Georgia" w:cs="Segoe UI Emoji"/>
-        </w:rPr>
-        <w:t>”, “</w:t>
-      </w:r>
-      <w:r>
-        <w:rPr>
-          <w:rFonts w:ascii="Segoe UI Emoji" w:hAnsi="Segoe UI Emoji" w:cs="Segoe UI Emoji"/>
-        </w:rPr>
-        <w:t>💰</w:t>
-      </w:r>
-      <w:r>
-        <w:rPr>
-          <w:rFonts w:ascii="Georgia" w:hAnsi="Georgia" w:cs="Segoe UI Emoji"/>
-        </w:rPr>
-        <w:t>”, “</w:t>
-      </w:r>
-      <w:r>
-        <w:rPr>
-          <w:rFonts w:ascii="Segoe UI Emoji" w:hAnsi="Segoe UI Emoji" w:cs="Segoe UI Emoji"/>
-        </w:rPr>
-        <w:t>😮</w:t>
-      </w:r>
-      <w:r>
-        <w:rPr>
-          <w:rFonts w:ascii="Georgia" w:hAnsi="Georgia" w:cs="Segoe UI Emoji"/>
-        </w:rPr>
-        <w:t>”, “</w:t>
-      </w:r>
-      <w:r>
-        <w:rPr>
-          <w:rFonts w:ascii="Segoe UI Emoji" w:hAnsi="Segoe UI Emoji" w:cs="Segoe UI Emoji"/>
-        </w:rPr>
-        <w:t>😷</w:t>
-      </w:r>
-      <w:r>
-        <w:rPr>
-          <w:rFonts w:ascii="Georgia" w:hAnsi="Georgia" w:cs="Segoe UI Emoji"/>
-        </w:rPr>
-        <w:t xml:space="preserve">” </w:t>
-      </w:r>
-      <w:r>
-        <w:rPr>
-          <w:rFonts w:ascii="Georgia" w:hAnsi="Georgia" w:cs="Segoe UI Emoji"/>
-          <w:sz w:val="24"/>
-          <w:szCs w:val="24"/>
-        </w:rPr>
-        <w:t>has large number of satisfaction reviews</w:t>
-      </w:r>
-      <w:r>
-        <w:rPr>
-          <w:rFonts w:ascii="Georgia" w:hAnsi="Georgia" w:cs="Segoe UI Emoji"/>
-        </w:rPr>
-        <w:t>, “</w:t>
-      </w:r>
-      <w:r>
-        <w:rPr>
-          <w:rFonts w:ascii="Segoe UI Emoji" w:hAnsi="Segoe UI Emoji" w:cs="Segoe UI Emoji"/>
-        </w:rPr>
-        <w:t>😼</w:t>
-      </w:r>
-      <w:r>
-        <w:rPr>
-          <w:rFonts w:ascii="Georgia" w:hAnsi="Georgia" w:cs="Segoe UI Emoji"/>
-        </w:rPr>
-        <w:t>” has large number of dissatisfaction reviews. The table 2 shows common emojis against respective categories.</w:t>
+      <w:r>
+        <w:rPr>
+          <w:rFonts w:ascii="Georgia" w:eastAsia="Times New Roman" w:hAnsi="Georgia" w:cs="Times New Roman"/>
+          <w:i/>
+          <w:iCs/>
+          <w:color w:val="000000"/>
+          <w:kern w:val="0"/>
+          <w:sz w:val="24"/>
+          <w:szCs w:val="24"/>
+          <w14:ligatures w14:val="none"/>
+        </w:rPr>
+        <w:t>Table 2. Different Settings for Active Learning Method</w:t>
       </w:r>
     </w:p>
     <w:p>
       <w:pPr>
         <w:spacing w:after="0" w:line="276" w:lineRule="auto"/>
-        <w:jc w:val="both"/>
+        <w:ind w:left="720" w:firstLine="720"/>
+        <w:rPr>
+          <w:rFonts w:ascii="Georgia" w:eastAsia="Times New Roman" w:hAnsi="Georgia" w:cs="Times New Roman"/>
+          <w:b/>
+          <w:bCs/>
+          <w:color w:val="000000"/>
+          <w:kern w:val="0"/>
+          <w:sz w:val="24"/>
+          <w:szCs w:val="24"/>
+          <w14:ligatures w14:val="none"/>
+        </w:rPr>
+      </w:pPr>
+      <w:r>
+        <w:rPr>
+          <w:rFonts w:ascii="Georgia" w:eastAsia="Times New Roman" w:hAnsi="Georgia" w:cs="Times New Roman"/>
+          <w:b/>
+          <w:bCs/>
+          <w:color w:val="000000"/>
+          <w:kern w:val="0"/>
+          <w:sz w:val="24"/>
+          <w:szCs w:val="24"/>
+          <w14:ligatures w14:val="none"/>
+        </w:rPr>
+        <w:t>Emoji-Based Labels:</w:t>
+      </w:r>
+    </w:p>
+    <w:p>
+      <w:pPr>
+        <w:spacing w:after="0" w:line="276" w:lineRule="auto"/>
+        <w:ind w:left="720" w:firstLine="720"/>
+        <w:rPr>
+          <w:rFonts w:ascii="Georgia" w:eastAsia="Times New Roman" w:hAnsi="Georgia" w:cs="Times New Roman"/>
+          <w:color w:val="000000"/>
+          <w:kern w:val="0"/>
+          <w:sz w:val="24"/>
+          <w:szCs w:val="24"/>
+          <w14:ligatures w14:val="none"/>
+        </w:rPr>
+      </w:pPr>
+      <w:r>
+        <w:rPr>
+          <w:rFonts w:ascii="Georgia" w:eastAsia="Times New Roman" w:hAnsi="Georgia" w:cs="Times New Roman"/>
+          <w:color w:val="000000"/>
+          <w:kern w:val="0"/>
+          <w:sz w:val="24"/>
+          <w:szCs w:val="24"/>
+          <w14:ligatures w14:val="none"/>
+        </w:rPr>
+        <w:t xml:space="preserve">The third approach for labeling the reviews was emoji-based, where reviews were classified into five categories: Efficacy, Satisfaction, Uncertain, Dissatisfaction, and Side Effect. The process involved looping through the five classes and assigning the matching emoji as a label corresponding to its respective list. Many contradictory emojis were encountered, and decisions were made after carefully analyzing them against the review text. </w:t>
+      </w:r>
+      <w:r>
+        <w:rPr>
+          <w:rFonts w:ascii="Georgia" w:eastAsia="Times New Roman" w:hAnsi="Georgia" w:cs="Arial"/>
+          <w:color w:val="000000"/>
+          <w:kern w:val="0"/>
+          <w:sz w:val="24"/>
+          <w:szCs w:val="24"/>
+          <w14:ligatures w14:val="none"/>
+        </w:rPr>
+        <w:t>Few examples are: “</w:t>
+      </w:r>
+      <w:r>
+        <w:rPr>
+          <w:rFonts w:ascii="Segoe UI Emoji" w:hAnsi="Segoe UI Emoji" w:cs="Segoe UI Emoji"/>
+        </w:rPr>
+        <w:t>🌵</w:t>
+      </w:r>
+      <w:r>
         <w:rPr>
           <w:rFonts w:ascii="Georgia" w:hAnsi="Georgia" w:cs="Segoe UI Emoji"/>
         </w:rPr>
-      </w:pPr>
+        <w:t xml:space="preserve">” </w:t>
+      </w:r>
+      <w:r>
+        <w:rPr>
+          <w:rFonts w:ascii="Georgia" w:hAnsi="Georgia" w:cs="Segoe UI Emoji"/>
+          <w:sz w:val="24"/>
+          <w:szCs w:val="24"/>
+        </w:rPr>
+        <w:t>assigned to efficacy because corresponding reviews are very positive,</w:t>
+      </w:r>
+      <w:r>
+        <w:rPr>
+          <w:rFonts w:ascii="Georgia" w:eastAsia="Times New Roman" w:hAnsi="Georgia" w:cs="Arial"/>
+          <w:color w:val="000000"/>
+          <w:kern w:val="0"/>
+          <w:sz w:val="24"/>
+          <w:szCs w:val="24"/>
+          <w14:ligatures w14:val="none"/>
+        </w:rPr>
+        <w:t xml:space="preserve"> “</w:t>
+      </w:r>
+      <w:r>
+        <w:rPr>
+          <w:rFonts w:ascii="Segoe UI Emoji" w:hAnsi="Segoe UI Emoji" w:cs="Segoe UI Emoji"/>
+        </w:rPr>
+        <w:t>👀</w:t>
+      </w:r>
+      <w:r>
+        <w:rPr>
+          <w:rFonts w:ascii="Georgia" w:hAnsi="Georgia" w:cs="Segoe UI Emoji"/>
+        </w:rPr>
+        <w:t>”, “</w:t>
+      </w:r>
+      <w:r>
+        <w:rPr>
+          <w:rFonts w:ascii="Segoe UI Emoji" w:hAnsi="Segoe UI Emoji" w:cs="Segoe UI Emoji"/>
+        </w:rPr>
+        <w:t>💵</w:t>
+      </w:r>
+      <w:r>
+        <w:rPr>
+          <w:rFonts w:ascii="Georgia" w:hAnsi="Georgia" w:cs="Segoe UI Emoji"/>
+        </w:rPr>
+        <w:t>”, “</w:t>
+      </w:r>
+      <w:r>
+        <w:rPr>
+          <w:rFonts w:ascii="Segoe UI Emoji" w:hAnsi="Segoe UI Emoji" w:cs="Segoe UI Emoji"/>
+        </w:rPr>
+        <w:t>🙀</w:t>
+      </w:r>
+      <w:r>
+        <w:rPr>
+          <w:rFonts w:ascii="Georgia" w:hAnsi="Georgia" w:cs="Segoe UI Emoji"/>
+        </w:rPr>
+        <w:t>”, “</w:t>
+      </w:r>
+      <w:r>
+        <w:rPr>
+          <w:rFonts w:ascii="Segoe UI Emoji" w:hAnsi="Segoe UI Emoji" w:cs="Segoe UI Emoji"/>
+        </w:rPr>
+        <w:t>💧</w:t>
+      </w:r>
+      <w:r>
+        <w:rPr>
+          <w:rFonts w:ascii="Georgia" w:hAnsi="Georgia" w:cs="Segoe UI Emoji"/>
+        </w:rPr>
+        <w:t xml:space="preserve">”,” </w:t>
+      </w:r>
+      <w:r>
+        <w:rPr>
+          <w:rFonts w:ascii="Segoe UI Emoji" w:hAnsi="Segoe UI Emoji" w:cs="Segoe UI Emoji"/>
+        </w:rPr>
+        <w:t>🏽</w:t>
+      </w:r>
+      <w:r>
+        <w:rPr>
+          <w:rFonts w:ascii="Georgia" w:hAnsi="Georgia" w:cs="Segoe UI Emoji"/>
+        </w:rPr>
+        <w:t>”, “</w:t>
+      </w:r>
+      <w:r>
+        <w:rPr>
+          <w:rFonts w:ascii="Segoe UI Emoji" w:hAnsi="Segoe UI Emoji" w:cs="Segoe UI Emoji"/>
+        </w:rPr>
+        <w:t>🙉</w:t>
+      </w:r>
+      <w:r>
+        <w:rPr>
+          <w:rFonts w:ascii="Georgia" w:hAnsi="Georgia" w:cs="Segoe UI Emoji"/>
+        </w:rPr>
+        <w:t>”, “</w:t>
+      </w:r>
+      <w:r>
+        <w:rPr>
+          <w:rFonts w:ascii="Segoe UI Emoji" w:hAnsi="Segoe UI Emoji" w:cs="Segoe UI Emoji"/>
+        </w:rPr>
+        <w:t>⁉️</w:t>
+      </w:r>
+      <w:r>
+        <w:rPr>
+          <w:rFonts w:ascii="Georgia" w:hAnsi="Georgia" w:cs="Segoe UI Emoji"/>
+        </w:rPr>
+        <w:t>”, “</w:t>
+      </w:r>
+      <w:r>
+        <w:rPr>
+          <w:rFonts w:ascii="Segoe UI Emoji" w:hAnsi="Segoe UI Emoji" w:cs="Segoe UI Emoji"/>
+        </w:rPr>
+        <w:t>💦</w:t>
+      </w:r>
+      <w:r>
+        <w:rPr>
+          <w:rFonts w:ascii="Georgia" w:hAnsi="Georgia" w:cs="Segoe UI Emoji"/>
+        </w:rPr>
+        <w:t>”, “</w:t>
+      </w:r>
+      <w:r>
+        <w:rPr>
+          <w:rFonts w:ascii="Segoe UI Emoji" w:hAnsi="Segoe UI Emoji" w:cs="Segoe UI Emoji"/>
+        </w:rPr>
+        <w:t>🐒</w:t>
+      </w:r>
+      <w:r>
+        <w:rPr>
+          <w:rFonts w:ascii="Georgia" w:hAnsi="Georgia" w:cs="Segoe UI Emoji"/>
+        </w:rPr>
+        <w:t>”, “</w:t>
+      </w:r>
+      <w:r>
+        <w:rPr>
+          <w:rFonts w:ascii="Segoe UI Emoji" w:hAnsi="Segoe UI Emoji" w:cs="Segoe UI Emoji"/>
+        </w:rPr>
+        <w:t>💈</w:t>
+      </w:r>
+      <w:r>
+        <w:rPr>
+          <w:rFonts w:ascii="Georgia" w:hAnsi="Georgia" w:cs="Segoe UI Emoji"/>
+        </w:rPr>
+        <w:t>”, “</w:t>
+      </w:r>
+      <w:r>
+        <w:rPr>
+          <w:rFonts w:ascii="Segoe UI Emoji" w:hAnsi="Segoe UI Emoji" w:cs="Segoe UI Emoji"/>
+        </w:rPr>
+        <w:t>💰</w:t>
+      </w:r>
+      <w:r>
+        <w:rPr>
+          <w:rFonts w:ascii="Georgia" w:hAnsi="Georgia" w:cs="Segoe UI Emoji"/>
+        </w:rPr>
+        <w:t>”, “</w:t>
+      </w:r>
+      <w:r>
+        <w:rPr>
+          <w:rFonts w:ascii="Segoe UI Emoji" w:hAnsi="Segoe UI Emoji" w:cs="Segoe UI Emoji"/>
+        </w:rPr>
+        <w:t>😮</w:t>
+      </w:r>
+      <w:r>
+        <w:rPr>
+          <w:rFonts w:ascii="Georgia" w:hAnsi="Georgia" w:cs="Segoe UI Emoji"/>
+        </w:rPr>
+        <w:t>”, “</w:t>
+      </w:r>
+      <w:r>
+        <w:rPr>
+          <w:rFonts w:ascii="Segoe UI Emoji" w:hAnsi="Segoe UI Emoji" w:cs="Segoe UI Emoji"/>
+        </w:rPr>
+        <w:t>😷</w:t>
+      </w:r>
+      <w:r>
+        <w:rPr>
+          <w:rFonts w:ascii="Georgia" w:hAnsi="Georgia" w:cs="Segoe UI Emoji"/>
+        </w:rPr>
+        <w:t xml:space="preserve">” </w:t>
+      </w:r>
+      <w:r>
+        <w:rPr>
+          <w:rFonts w:ascii="Georgia" w:hAnsi="Georgia" w:cs="Segoe UI Emoji"/>
+          <w:sz w:val="24"/>
+          <w:szCs w:val="24"/>
+        </w:rPr>
+        <w:t xml:space="preserve">has large number </w:t>
+      </w:r>
+      <w:r>
+        <w:rPr>
+          <w:rFonts w:ascii="Georgia" w:hAnsi="Georgia" w:cs="Segoe UI Emoji"/>
+          <w:sz w:val="24"/>
+          <w:szCs w:val="24"/>
+        </w:rPr>
+        <w:lastRenderedPageBreak/>
+        <w:t>of satisfaction reviews</w:t>
+      </w:r>
+      <w:r>
+        <w:rPr>
+          <w:rFonts w:ascii="Georgia" w:hAnsi="Georgia" w:cs="Segoe UI Emoji"/>
+        </w:rPr>
+        <w:t>, “</w:t>
+      </w:r>
+      <w:r>
+        <w:rPr>
+          <w:rFonts w:ascii="Segoe UI Emoji" w:hAnsi="Segoe UI Emoji" w:cs="Segoe UI Emoji"/>
+        </w:rPr>
+        <w:t>😼</w:t>
+      </w:r>
+      <w:r>
+        <w:rPr>
+          <w:rFonts w:ascii="Georgia" w:hAnsi="Georgia" w:cs="Segoe UI Emoji"/>
+        </w:rPr>
+        <w:t>” has large number of dissatisfaction reviews.</w:t>
+      </w:r>
+      <w:r>
+        <w:rPr>
+          <w:rFonts w:ascii="Georgia" w:eastAsia="Times New Roman" w:hAnsi="Georgia" w:cs="Times New Roman"/>
+          <w:color w:val="000000"/>
+          <w:kern w:val="0"/>
+          <w:sz w:val="24"/>
+          <w:szCs w:val="24"/>
+          <w14:ligatures w14:val="none"/>
+        </w:rPr>
+        <w:t xml:space="preserve"> The table 2 shows common emojis against respective categories.</w:t>
+      </w:r>
     </w:p>
     <w:tbl>
       <w:tblPr>
@@ -3877,44 +3524,39 @@
     </w:tbl>
     <w:p>
       <w:pPr>
-        <w:pStyle w:val="Caption"/>
-        <w:ind w:left="2160" w:firstLine="720"/>
-        <w:rPr>
-          <w:rFonts w:ascii="Georgia" w:hAnsi="Georgia" w:cs="Segoe UI Emoji"/>
-          <w:color w:val="auto"/>
+        <w:spacing w:after="0" w:line="276" w:lineRule="auto"/>
+        <w:ind w:left="720" w:firstLine="720"/>
+        <w:rPr>
+          <w:rFonts w:ascii="Georgia" w:eastAsia="Times New Roman" w:hAnsi="Georgia" w:cs="Times New Roman"/>
+          <w:i/>
+          <w:iCs/>
+          <w:color w:val="000000"/>
+          <w:kern w:val="0"/>
+          <w:sz w:val="24"/>
+          <w:szCs w:val="24"/>
+          <w14:ligatures w14:val="none"/>
         </w:rPr>
       </w:pPr>
-      <w:bookmarkStart w:id="1" w:name="_Toc130170514"/>
-      <w:r>
-        <w:rPr>
-          <w:rFonts w:ascii="Georgia" w:hAnsi="Georgia"/>
-          <w:color w:val="auto"/>
-        </w:rPr>
-        <w:t xml:space="preserve">Table </w:t>
-      </w:r>
-      <w:r>
-        <w:rPr>
-          <w:rFonts w:ascii="Georgia" w:hAnsi="Georgia"/>
-          <w:color w:val="auto"/>
-        </w:rPr>
-        <w:t>3</w:t>
-      </w:r>
-      <w:r>
-        <w:rPr>
-          <w:rFonts w:ascii="Georgia" w:hAnsi="Georgia"/>
-          <w:color w:val="auto"/>
-        </w:rPr>
-        <w:t xml:space="preserve"> Most Common Emojis Against Each Label</w:t>
-      </w:r>
-      <w:bookmarkEnd w:id="1"/>
+      <w:r>
+        <w:rPr>
+          <w:rFonts w:ascii="Georgia" w:eastAsia="Times New Roman" w:hAnsi="Georgia" w:cs="Times New Roman"/>
+          <w:i/>
+          <w:iCs/>
+          <w:color w:val="000000"/>
+          <w:kern w:val="0"/>
+          <w:sz w:val="24"/>
+          <w:szCs w:val="24"/>
+          <w14:ligatures w14:val="none"/>
+        </w:rPr>
+        <w:t>Table 3 Most Common Emojis Against Each Label</w:t>
+      </w:r>
     </w:p>
     <w:p>
       <w:pPr>
-        <w:pStyle w:val="ListParagraph"/>
-        <w:spacing w:before="240" w:after="0" w:line="276" w:lineRule="auto"/>
-        <w:jc w:val="both"/>
-        <w:rPr>
-          <w:rFonts w:ascii="Georgia" w:eastAsia="Times New Roman" w:hAnsi="Georgia" w:cs="Arial"/>
+        <w:spacing w:after="0" w:line="276" w:lineRule="auto"/>
+        <w:ind w:left="720" w:firstLine="720"/>
+        <w:rPr>
+          <w:rFonts w:ascii="Georgia" w:eastAsia="Times New Roman" w:hAnsi="Georgia" w:cs="Times New Roman"/>
           <w:b/>
           <w:bCs/>
           <w:color w:val="000000"/>
@@ -3926,7 +3568,7 @@
       </w:pPr>
       <w:r>
         <w:rPr>
-          <w:rFonts w:ascii="Georgia" w:eastAsia="Times New Roman" w:hAnsi="Georgia" w:cs="Arial"/>
+          <w:rFonts w:ascii="Georgia" w:eastAsia="Times New Roman" w:hAnsi="Georgia" w:cs="Times New Roman"/>
           <w:b/>
           <w:bCs/>
           <w:color w:val="000000"/>
@@ -3940,44 +3582,72 @@
     </w:p>
     <w:p>
       <w:pPr>
-        <w:spacing w:before="240" w:after="0" w:line="276" w:lineRule="auto"/>
+        <w:spacing w:after="0" w:line="276" w:lineRule="auto"/>
         <w:ind w:left="720" w:firstLine="720"/>
-        <w:jc w:val="both"/>
-        <w:rPr>
-          <w:rFonts w:ascii="Georgia" w:hAnsi="Georgia"/>
-          <w:sz w:val="24"/>
-          <w:szCs w:val="24"/>
+        <w:rPr>
+          <w:rFonts w:ascii="Georgia" w:eastAsia="Times New Roman" w:hAnsi="Georgia" w:cs="Times New Roman"/>
+          <w:color w:val="000000"/>
+          <w:kern w:val="0"/>
+          <w:sz w:val="24"/>
+          <w:szCs w:val="24"/>
+          <w14:ligatures w14:val="none"/>
         </w:rPr>
       </w:pPr>
       <w:r>
         <w:rPr>
-          <w:rFonts w:ascii="Georgia" w:hAnsi="Georgia"/>
-          <w:sz w:val="24"/>
-          <w:szCs w:val="24"/>
-        </w:rPr>
-        <w:t>The goal of utilizing a combined strategy was to increase the accuracy and dependability of the results while overcoming the drawbacks of individual labelling technique. Active learning and polarity score-based labelling are efficient techniques, but they can be constrained by the caliber and volume of the data. A more recent technique that has had encouraging results is labelling using emojis. A popular and well-established technique for merging numerous labels is the voting-based approach. With this method, each label is given a vote, and the label with the most votes is chosen as the final label. Since only the labels themselves are needed, the voting-based approach has several benefits, including simplicity, ease of implementation, and low computational cost.</w:t>
-      </w:r>
+          <w:rFonts w:ascii="Georgia" w:eastAsia="Times New Roman" w:hAnsi="Georgia" w:cs="Times New Roman"/>
+          <w:color w:val="000000"/>
+          <w:kern w:val="0"/>
+          <w:sz w:val="24"/>
+          <w:szCs w:val="24"/>
+          <w14:ligatures w14:val="none"/>
+        </w:rPr>
+        <w:t>The objective of employing a combination approach was to overcome the limitations of individual labelling technique while improving the accuracy and reliability of the results. While polarity score-based labelling and active learning are effective methods, their use may be limited by the quantity and quality of the available data. Emoji labelling is a more modern method that has shown promising outcomes. One well-liked and proven method for combining many labels is the voting-based method. This method assigns a vote to each label; the label that receives the most votes becomes the final label. The voting-based technique has various advantages, such as simplicity, cheap computational cost, and ease of implementation—only the labels themselves are required.</w:t>
+      </w:r>
+    </w:p>
+    <w:p>
+      <w:pPr>
+        <w:spacing w:after="0" w:line="276" w:lineRule="auto"/>
+        <w:ind w:left="720" w:firstLine="720"/>
+        <w:rPr>
+          <w:rFonts w:ascii="Georgia" w:eastAsia="Times New Roman" w:hAnsi="Georgia" w:cs="Times New Roman"/>
+          <w:color w:val="000000"/>
+          <w:kern w:val="0"/>
+          <w:sz w:val="24"/>
+          <w:szCs w:val="24"/>
+          <w14:ligatures w14:val="none"/>
+        </w:rPr>
+      </w:pPr>
+      <w:r>
+        <w:rPr>
+          <w:rFonts w:ascii="Georgia" w:eastAsia="Times New Roman" w:hAnsi="Georgia" w:cs="Times New Roman"/>
+          <w:color w:val="000000"/>
+          <w:kern w:val="0"/>
+          <w:sz w:val="24"/>
+          <w:szCs w:val="24"/>
+          <w14:ligatures w14:val="none"/>
+        </w:rPr>
+        <w:t>In the current study, three labels—"Polarity Label," "Active Labels," and "Emoji Label"—were combined into one label using a voting-based method. This method was chosen due to its simplicity, convenience of use, and capacity to offer an effective way to combine labels without requiring extra resources. Voting-based label combination offers an easy and affordable way, and it may be applied to many different natural language processing and machine learning applications.</w:t>
+      </w:r>
+    </w:p>
+    <w:p>
+      <w:pPr>
+        <w:spacing w:after="0" w:line="276" w:lineRule="auto"/>
+        <w:ind w:left="720" w:firstLine="720"/>
+        <w:rPr>
+          <w:rFonts w:ascii="Georgia" w:eastAsia="Times New Roman" w:hAnsi="Georgia" w:cs="Times New Roman"/>
+          <w:color w:val="000000"/>
+          <w:kern w:val="0"/>
+          <w:sz w:val="24"/>
+          <w:szCs w:val="24"/>
+          <w14:ligatures w14:val="none"/>
+        </w:rPr>
+      </w:pPr>
     </w:p>
     <w:p>
       <w:pPr>
         <w:ind w:left="720"/>
       </w:pPr>
-      <w:r>
-        <w:rPr>
-          <w:rFonts w:ascii="Georgia" w:hAnsi="Georgia"/>
-          <w:sz w:val="24"/>
-          <w:szCs w:val="24"/>
-        </w:rPr>
-        <w:tab/>
-      </w:r>
-      <w:r>
-        <w:rPr>
-          <w:rFonts w:ascii="Georgia" w:hAnsi="Georgia"/>
-          <w:sz w:val="24"/>
-          <w:szCs w:val="24"/>
-        </w:rPr>
-        <w:t>In the context of the present study, a voting-based approach was employed to combine three labels - 'Polarity Label', 'Active Labels', and 'Emoji Label' - into a single label. This approach was selected for its simplicity and ease of implementation, as well as its ability to provide an efficient means of label combination without the need for additional resources. The voting-based approach provides a simple and cost-effective means of label combination, and is suitable for a wide range of applications in natural language processing and machine learning.</w:t>
-      </w:r>
     </w:p>
     <w:sectPr>
       <w:pgSz w:w="12240" w:h="15840"/>
@@ -4602,7 +4272,7 @@
   <w:style w:type="paragraph" w:default="1" w:styleId="Normal">
     <w:name w:val="Normal"/>
     <w:qFormat/>
-    <w:rsid w:val="00B14AD6"/>
+    <w:rsid w:val="00DD14B2"/>
   </w:style>
   <w:style w:type="character" w:default="1" w:styleId="DefaultParagraphFont">
     <w:name w:val="Default Paragraph Font"/>

</xml_diff>